<commit_message>
modifique los archivos de la carpeta Minutas
</commit_message>
<xml_diff>
--- a/INTEGRADORA/PROYECTO_INTEGRADORA/1 Administración del sistema Consultorio Dental/1.1 Gestión del proyecto/1.1.3 Planeación del proyecto/1.1.3.1 Project Chárter/AWDP_PROC_V1.0.docx
+++ b/INTEGRADORA/PROYECTO_INTEGRADORA/1 Administración del sistema Consultorio Dental/1.1 Gestión del proyecto/1.1.3 Planeación del proyecto/1.1.3.1 Project Chárter/AWDP_PROC_V1.0.docx
@@ -4,87 +4,107 @@
   <w:body>
     <w:tbl>
       <w:tblPr>
-        <w:tblStyle w:val="Tablaconcuadrcula"/>
-        <w:tblpPr w:leftFromText="141" w:rightFromText="141" w:vertAnchor="page" w:horzAnchor="margin" w:tblpXSpec="right" w:tblpY="2371"/>
-        <w:tblW w:w="9219" w:type="dxa"/>
+        <w:tblpPr w:leftFromText="141" w:rightFromText="141" w:vertAnchor="page" w:horzAnchor="margin" w:tblpXSpec="right" w:tblpY="1966"/>
+        <w:tblW w:w="9284" w:type="dxa"/>
+        <w:tblCellMar>
+          <w:left w:w="70" w:type="dxa"/>
+          <w:right w:w="70" w:type="dxa"/>
+        </w:tblCellMar>
         <w:tblLook w:val="04A0" w:firstRow="1" w:lastRow="0" w:firstColumn="1" w:lastColumn="0" w:noHBand="0" w:noVBand="1"/>
       </w:tblPr>
       <w:tblGrid>
-        <w:gridCol w:w="1110"/>
-        <w:gridCol w:w="1280"/>
-        <w:gridCol w:w="1559"/>
-        <w:gridCol w:w="1568"/>
-        <w:gridCol w:w="1318"/>
-        <w:gridCol w:w="2384"/>
+        <w:gridCol w:w="947"/>
+        <w:gridCol w:w="1533"/>
+        <w:gridCol w:w="1701"/>
+        <w:gridCol w:w="1701"/>
+        <w:gridCol w:w="1418"/>
+        <w:gridCol w:w="1984"/>
       </w:tblGrid>
       <w:tr>
         <w:trPr>
-          <w:trHeight w:val="274"/>
+          <w:trHeight w:val="335"/>
         </w:trPr>
         <w:tc>
           <w:tcPr>
-            <w:tcW w:w="6835" w:type="dxa"/>
-            <w:gridSpan w:val="5"/>
-            <w:shd w:val="clear" w:color="auto" w:fill="9CC2E5" w:themeFill="accent1" w:themeFillTint="99"/>
+            <w:tcW w:w="9284" w:type="dxa"/>
+            <w:gridSpan w:val="6"/>
+            <w:tcBorders>
+              <w:top w:val="single" w:sz="4" w:space="0" w:color="auto"/>
+              <w:left w:val="single" w:sz="4" w:space="0" w:color="auto"/>
+              <w:bottom w:val="single" w:sz="4" w:space="0" w:color="auto"/>
+              <w:right w:val="single" w:sz="4" w:space="0" w:color="auto"/>
+            </w:tcBorders>
+            <w:shd w:val="clear" w:color="000000" w:fill="808080"/>
+            <w:noWrap/>
             <w:vAlign w:val="center"/>
-          </w:tcPr>
-          <w:p>
-            <w:pPr>
+            <w:hideMark/>
+          </w:tcPr>
+          <w:p>
+            <w:pPr>
+              <w:spacing w:after="0" w:line="360" w:lineRule="auto"/>
               <w:jc w:val="center"/>
               <w:rPr>
-                <w:rFonts w:ascii="Arial" w:hAnsi="Arial" w:cs="Arial"/>
+                <w:rFonts w:ascii="Arial" w:eastAsia="Times New Roman" w:hAnsi="Arial" w:cs="Arial"/>
                 <w:b/>
                 <w:bCs/>
-              </w:rPr>
-            </w:pPr>
-            <w:r>
-              <w:rPr>
-                <w:rFonts w:ascii="Arial" w:hAnsi="Arial" w:cs="Arial"/>
+                <w:color w:val="FFFFFF"/>
+                <w:sz w:val="24"/>
+                <w:szCs w:val="24"/>
+                <w:lang w:eastAsia="es-MX"/>
+              </w:rPr>
+            </w:pPr>
+            <w:r>
+              <w:rPr>
+                <w:rFonts w:ascii="Arial" w:eastAsia="Times New Roman" w:hAnsi="Arial" w:cs="Arial"/>
                 <w:b/>
                 <w:bCs/>
+                <w:color w:val="FFFFFF"/>
+                <w:sz w:val="24"/>
+                <w:szCs w:val="24"/>
+                <w:lang w:eastAsia="es-MX"/>
               </w:rPr>
               <w:t>CONTROL DE VERSIONES</w:t>
-            </w:r>
-          </w:p>
-        </w:tc>
-        <w:tc>
-          <w:tcPr>
-            <w:tcW w:w="2384" w:type="dxa"/>
-            <w:shd w:val="clear" w:color="auto" w:fill="9CC2E5" w:themeFill="accent1" w:themeFillTint="99"/>
-          </w:tcPr>
-          <w:p>
-            <w:pPr>
-              <w:rPr>
-                <w:rFonts w:ascii="Arial" w:hAnsi="Arial" w:cs="Arial"/>
-              </w:rPr>
-            </w:pPr>
-            <w:r>
-              <w:rPr>
-                <w:rFonts w:ascii="Arial" w:hAnsi="Arial" w:cs="Arial"/>
-              </w:rPr>
-              <w:t>Hoja 1 de 5</w:t>
             </w:r>
           </w:p>
         </w:tc>
       </w:tr>
       <w:tr>
         <w:trPr>
-          <w:trHeight w:val="330"/>
+          <w:trHeight w:val="318"/>
         </w:trPr>
         <w:tc>
           <w:tcPr>
-            <w:tcW w:w="1110" w:type="dxa"/>
-            <w:shd w:val="clear" w:color="auto" w:fill="D0CECE" w:themeFill="background2" w:themeFillShade="E6"/>
-          </w:tcPr>
-          <w:p>
-            <w:pPr>
-              <w:rPr>
-                <w:rFonts w:ascii="Arial" w:hAnsi="Arial" w:cs="Arial"/>
-              </w:rPr>
-            </w:pPr>
-            <w:r>
-              <w:rPr>
-                <w:rFonts w:ascii="Arial" w:hAnsi="Arial" w:cs="Arial"/>
+            <w:tcW w:w="947" w:type="dxa"/>
+            <w:tcBorders>
+              <w:top w:val="nil"/>
+              <w:left w:val="single" w:sz="4" w:space="0" w:color="auto"/>
+              <w:bottom w:val="single" w:sz="4" w:space="0" w:color="auto"/>
+              <w:right w:val="single" w:sz="4" w:space="0" w:color="auto"/>
+            </w:tcBorders>
+            <w:shd w:val="clear" w:color="000000" w:fill="BFBFBF"/>
+            <w:noWrap/>
+            <w:vAlign w:val="center"/>
+            <w:hideMark/>
+          </w:tcPr>
+          <w:p>
+            <w:pPr>
+              <w:spacing w:after="0" w:line="360" w:lineRule="auto"/>
+              <w:jc w:val="center"/>
+              <w:rPr>
+                <w:rFonts w:ascii="Arial" w:eastAsia="Times New Roman" w:hAnsi="Arial" w:cs="Arial"/>
+                <w:b/>
+                <w:bCs/>
+                <w:color w:val="000000"/>
+                <w:lang w:eastAsia="es-MX"/>
+              </w:rPr>
+            </w:pPr>
+            <w:r>
+              <w:rPr>
+                <w:rFonts w:ascii="Arial" w:eastAsia="Times New Roman" w:hAnsi="Arial" w:cs="Arial"/>
+                <w:b/>
+                <w:bCs/>
+                <w:color w:val="000000"/>
+                <w:lang w:eastAsia="es-MX"/>
               </w:rPr>
               <w:t>Versión</w:t>
             </w:r>
@@ -92,18 +112,37 @@
         </w:tc>
         <w:tc>
           <w:tcPr>
-            <w:tcW w:w="1280" w:type="dxa"/>
-            <w:shd w:val="clear" w:color="auto" w:fill="D0CECE" w:themeFill="background2" w:themeFillShade="E6"/>
-          </w:tcPr>
-          <w:p>
-            <w:pPr>
-              <w:rPr>
-                <w:rFonts w:ascii="Arial" w:hAnsi="Arial" w:cs="Arial"/>
-              </w:rPr>
-            </w:pPr>
-            <w:r>
-              <w:rPr>
-                <w:rFonts w:ascii="Arial" w:hAnsi="Arial" w:cs="Arial"/>
+            <w:tcW w:w="1533" w:type="dxa"/>
+            <w:tcBorders>
+              <w:top w:val="nil"/>
+              <w:left w:val="nil"/>
+              <w:bottom w:val="single" w:sz="4" w:space="0" w:color="auto"/>
+              <w:right w:val="single" w:sz="4" w:space="0" w:color="auto"/>
+            </w:tcBorders>
+            <w:shd w:val="clear" w:color="000000" w:fill="BFBFBF"/>
+            <w:noWrap/>
+            <w:vAlign w:val="center"/>
+            <w:hideMark/>
+          </w:tcPr>
+          <w:p>
+            <w:pPr>
+              <w:spacing w:after="0" w:line="360" w:lineRule="auto"/>
+              <w:jc w:val="center"/>
+              <w:rPr>
+                <w:rFonts w:ascii="Arial" w:eastAsia="Times New Roman" w:hAnsi="Arial" w:cs="Arial"/>
+                <w:b/>
+                <w:bCs/>
+                <w:color w:val="000000"/>
+                <w:lang w:eastAsia="es-MX"/>
+              </w:rPr>
+            </w:pPr>
+            <w:r>
+              <w:rPr>
+                <w:rFonts w:ascii="Arial" w:eastAsia="Times New Roman" w:hAnsi="Arial" w:cs="Arial"/>
+                <w:b/>
+                <w:bCs/>
+                <w:color w:val="000000"/>
+                <w:lang w:eastAsia="es-MX"/>
               </w:rPr>
               <w:t>Hecha por</w:t>
             </w:r>
@@ -111,18 +150,37 @@
         </w:tc>
         <w:tc>
           <w:tcPr>
-            <w:tcW w:w="1559" w:type="dxa"/>
-            <w:shd w:val="clear" w:color="auto" w:fill="D0CECE" w:themeFill="background2" w:themeFillShade="E6"/>
-          </w:tcPr>
-          <w:p>
-            <w:pPr>
-              <w:rPr>
-                <w:rFonts w:ascii="Arial" w:hAnsi="Arial" w:cs="Arial"/>
-              </w:rPr>
-            </w:pPr>
-            <w:r>
-              <w:rPr>
-                <w:rFonts w:ascii="Arial" w:hAnsi="Arial" w:cs="Arial"/>
+            <w:tcW w:w="1701" w:type="dxa"/>
+            <w:tcBorders>
+              <w:top w:val="nil"/>
+              <w:left w:val="nil"/>
+              <w:bottom w:val="single" w:sz="4" w:space="0" w:color="auto"/>
+              <w:right w:val="single" w:sz="4" w:space="0" w:color="auto"/>
+            </w:tcBorders>
+            <w:shd w:val="clear" w:color="000000" w:fill="BFBFBF"/>
+            <w:noWrap/>
+            <w:vAlign w:val="center"/>
+            <w:hideMark/>
+          </w:tcPr>
+          <w:p>
+            <w:pPr>
+              <w:spacing w:after="0" w:line="360" w:lineRule="auto"/>
+              <w:jc w:val="center"/>
+              <w:rPr>
+                <w:rFonts w:ascii="Arial" w:eastAsia="Times New Roman" w:hAnsi="Arial" w:cs="Arial"/>
+                <w:b/>
+                <w:bCs/>
+                <w:color w:val="000000"/>
+                <w:lang w:eastAsia="es-MX"/>
+              </w:rPr>
+            </w:pPr>
+            <w:r>
+              <w:rPr>
+                <w:rFonts w:ascii="Arial" w:eastAsia="Times New Roman" w:hAnsi="Arial" w:cs="Arial"/>
+                <w:b/>
+                <w:bCs/>
+                <w:color w:val="000000"/>
+                <w:lang w:eastAsia="es-MX"/>
               </w:rPr>
               <w:t>Revisada por</w:t>
             </w:r>
@@ -130,18 +188,37 @@
         </w:tc>
         <w:tc>
           <w:tcPr>
-            <w:tcW w:w="1568" w:type="dxa"/>
-            <w:shd w:val="clear" w:color="auto" w:fill="D0CECE" w:themeFill="background2" w:themeFillShade="E6"/>
-          </w:tcPr>
-          <w:p>
-            <w:pPr>
-              <w:rPr>
-                <w:rFonts w:ascii="Arial" w:hAnsi="Arial" w:cs="Arial"/>
-              </w:rPr>
-            </w:pPr>
-            <w:r>
-              <w:rPr>
-                <w:rFonts w:ascii="Arial" w:hAnsi="Arial" w:cs="Arial"/>
+            <w:tcW w:w="1701" w:type="dxa"/>
+            <w:tcBorders>
+              <w:top w:val="nil"/>
+              <w:left w:val="nil"/>
+              <w:bottom w:val="single" w:sz="4" w:space="0" w:color="auto"/>
+              <w:right w:val="single" w:sz="4" w:space="0" w:color="auto"/>
+            </w:tcBorders>
+            <w:shd w:val="clear" w:color="000000" w:fill="BFBFBF"/>
+            <w:noWrap/>
+            <w:vAlign w:val="center"/>
+            <w:hideMark/>
+          </w:tcPr>
+          <w:p>
+            <w:pPr>
+              <w:spacing w:after="0" w:line="360" w:lineRule="auto"/>
+              <w:jc w:val="center"/>
+              <w:rPr>
+                <w:rFonts w:ascii="Arial" w:eastAsia="Times New Roman" w:hAnsi="Arial" w:cs="Arial"/>
+                <w:b/>
+                <w:bCs/>
+                <w:color w:val="000000"/>
+                <w:lang w:eastAsia="es-MX"/>
+              </w:rPr>
+            </w:pPr>
+            <w:r>
+              <w:rPr>
+                <w:rFonts w:ascii="Arial" w:eastAsia="Times New Roman" w:hAnsi="Arial" w:cs="Arial"/>
+                <w:b/>
+                <w:bCs/>
+                <w:color w:val="000000"/>
+                <w:lang w:eastAsia="es-MX"/>
               </w:rPr>
               <w:t>Aprobada por</w:t>
             </w:r>
@@ -149,18 +226,37 @@
         </w:tc>
         <w:tc>
           <w:tcPr>
-            <w:tcW w:w="1318" w:type="dxa"/>
-            <w:shd w:val="clear" w:color="auto" w:fill="D0CECE" w:themeFill="background2" w:themeFillShade="E6"/>
-          </w:tcPr>
-          <w:p>
-            <w:pPr>
-              <w:rPr>
-                <w:rFonts w:ascii="Arial" w:hAnsi="Arial" w:cs="Arial"/>
-              </w:rPr>
-            </w:pPr>
-            <w:r>
-              <w:rPr>
-                <w:rFonts w:ascii="Arial" w:hAnsi="Arial" w:cs="Arial"/>
+            <w:tcW w:w="1418" w:type="dxa"/>
+            <w:tcBorders>
+              <w:top w:val="nil"/>
+              <w:left w:val="nil"/>
+              <w:bottom w:val="single" w:sz="4" w:space="0" w:color="auto"/>
+              <w:right w:val="single" w:sz="4" w:space="0" w:color="auto"/>
+            </w:tcBorders>
+            <w:shd w:val="clear" w:color="000000" w:fill="BFBFBF"/>
+            <w:noWrap/>
+            <w:vAlign w:val="center"/>
+            <w:hideMark/>
+          </w:tcPr>
+          <w:p>
+            <w:pPr>
+              <w:spacing w:after="0" w:line="360" w:lineRule="auto"/>
+              <w:jc w:val="center"/>
+              <w:rPr>
+                <w:rFonts w:ascii="Arial" w:eastAsia="Times New Roman" w:hAnsi="Arial" w:cs="Arial"/>
+                <w:b/>
+                <w:bCs/>
+                <w:color w:val="000000"/>
+                <w:lang w:eastAsia="es-MX"/>
+              </w:rPr>
+            </w:pPr>
+            <w:r>
+              <w:rPr>
+                <w:rFonts w:ascii="Arial" w:eastAsia="Times New Roman" w:hAnsi="Arial" w:cs="Arial"/>
+                <w:b/>
+                <w:bCs/>
+                <w:color w:val="000000"/>
+                <w:lang w:eastAsia="es-MX"/>
               </w:rPr>
               <w:t>Fecha</w:t>
             </w:r>
@@ -168,18 +264,37 @@
         </w:tc>
         <w:tc>
           <w:tcPr>
-            <w:tcW w:w="2384" w:type="dxa"/>
-            <w:shd w:val="clear" w:color="auto" w:fill="D0CECE" w:themeFill="background2" w:themeFillShade="E6"/>
-          </w:tcPr>
-          <w:p>
-            <w:pPr>
-              <w:rPr>
-                <w:rFonts w:ascii="Arial" w:hAnsi="Arial" w:cs="Arial"/>
-              </w:rPr>
-            </w:pPr>
-            <w:r>
-              <w:rPr>
-                <w:rFonts w:ascii="Arial" w:hAnsi="Arial" w:cs="Arial"/>
+            <w:tcW w:w="1984" w:type="dxa"/>
+            <w:tcBorders>
+              <w:top w:val="nil"/>
+              <w:left w:val="nil"/>
+              <w:bottom w:val="single" w:sz="4" w:space="0" w:color="auto"/>
+              <w:right w:val="single" w:sz="4" w:space="0" w:color="auto"/>
+            </w:tcBorders>
+            <w:shd w:val="clear" w:color="000000" w:fill="BFBFBF"/>
+            <w:noWrap/>
+            <w:vAlign w:val="center"/>
+            <w:hideMark/>
+          </w:tcPr>
+          <w:p>
+            <w:pPr>
+              <w:spacing w:after="0" w:line="360" w:lineRule="auto"/>
+              <w:jc w:val="center"/>
+              <w:rPr>
+                <w:rFonts w:ascii="Arial" w:eastAsia="Times New Roman" w:hAnsi="Arial" w:cs="Arial"/>
+                <w:b/>
+                <w:bCs/>
+                <w:color w:val="000000"/>
+                <w:lang w:eastAsia="es-MX"/>
+              </w:rPr>
+            </w:pPr>
+            <w:r>
+              <w:rPr>
+                <w:rFonts w:ascii="Arial" w:eastAsia="Times New Roman" w:hAnsi="Arial" w:cs="Arial"/>
+                <w:b/>
+                <w:bCs/>
+                <w:color w:val="000000"/>
+                <w:lang w:eastAsia="es-MX"/>
               </w:rPr>
               <w:t>Motivo</w:t>
             </w:r>
@@ -188,27 +303,50 @@
       </w:tr>
       <w:tr>
         <w:trPr>
-          <w:trHeight w:val="124"/>
+          <w:trHeight w:val="318"/>
         </w:trPr>
         <w:tc>
           <w:tcPr>
-            <w:tcW w:w="1110" w:type="dxa"/>
-          </w:tcPr>
-          <w:p>
-            <w:pPr>
-              <w:rPr>
-                <w:rFonts w:ascii="Arial" w:hAnsi="Arial" w:cs="Arial"/>
-              </w:rPr>
-            </w:pPr>
-            <w:r>
-              <w:rPr>
-                <w:rFonts w:ascii="Arial" w:hAnsi="Arial" w:cs="Arial"/>
-              </w:rPr>
-              <w:t>V1.</w:t>
-            </w:r>
-            <w:r>
-              <w:rPr>
-                <w:rFonts w:ascii="Arial" w:hAnsi="Arial" w:cs="Arial"/>
+            <w:tcW w:w="947" w:type="dxa"/>
+            <w:tcBorders>
+              <w:top w:val="nil"/>
+              <w:left w:val="single" w:sz="4" w:space="0" w:color="auto"/>
+              <w:bottom w:val="single" w:sz="4" w:space="0" w:color="auto"/>
+              <w:right w:val="single" w:sz="4" w:space="0" w:color="auto"/>
+            </w:tcBorders>
+            <w:shd w:val="clear" w:color="auto" w:fill="auto"/>
+            <w:noWrap/>
+            <w:vAlign w:val="bottom"/>
+          </w:tcPr>
+          <w:p>
+            <w:pPr>
+              <w:spacing w:after="0" w:line="360" w:lineRule="auto"/>
+              <w:jc w:val="center"/>
+              <w:rPr>
+                <w:rFonts w:ascii="Arial" w:eastAsia="Times New Roman" w:hAnsi="Arial" w:cs="Arial"/>
+                <w:color w:val="000000"/>
+                <w:sz w:val="24"/>
+                <w:szCs w:val="24"/>
+                <w:lang w:eastAsia="es-MX"/>
+              </w:rPr>
+            </w:pPr>
+            <w:r>
+              <w:rPr>
+                <w:rFonts w:ascii="Arial" w:eastAsia="Times New Roman" w:hAnsi="Arial" w:cs="Arial"/>
+                <w:color w:val="000000"/>
+                <w:sz w:val="24"/>
+                <w:szCs w:val="24"/>
+                <w:lang w:eastAsia="es-MX"/>
+              </w:rPr>
+              <w:t>V 1.</w:t>
+            </w:r>
+            <w:r>
+              <w:rPr>
+                <w:rFonts w:ascii="Arial" w:eastAsia="Times New Roman" w:hAnsi="Arial" w:cs="Arial"/>
+                <w:color w:val="000000"/>
+                <w:sz w:val="24"/>
+                <w:szCs w:val="24"/>
+                <w:lang w:eastAsia="es-MX"/>
               </w:rPr>
               <w:t>0</w:t>
             </w:r>
@@ -216,17 +354,36 @@
         </w:tc>
         <w:tc>
           <w:tcPr>
-            <w:tcW w:w="1280" w:type="dxa"/>
-          </w:tcPr>
-          <w:p>
-            <w:pPr>
-              <w:rPr>
-                <w:rFonts w:ascii="Arial" w:hAnsi="Arial" w:cs="Arial"/>
-              </w:rPr>
-            </w:pPr>
-            <w:r>
-              <w:rPr>
-                <w:rFonts w:ascii="Arial" w:hAnsi="Arial" w:cs="Arial"/>
+            <w:tcW w:w="1533" w:type="dxa"/>
+            <w:tcBorders>
+              <w:top w:val="nil"/>
+              <w:left w:val="nil"/>
+              <w:bottom w:val="single" w:sz="4" w:space="0" w:color="auto"/>
+              <w:right w:val="single" w:sz="4" w:space="0" w:color="auto"/>
+            </w:tcBorders>
+            <w:shd w:val="clear" w:color="auto" w:fill="auto"/>
+            <w:noWrap/>
+            <w:vAlign w:val="center"/>
+          </w:tcPr>
+          <w:p>
+            <w:pPr>
+              <w:spacing w:after="0" w:line="360" w:lineRule="auto"/>
+              <w:jc w:val="center"/>
+              <w:rPr>
+                <w:rFonts w:ascii="Arial" w:eastAsia="Times New Roman" w:hAnsi="Arial" w:cs="Arial"/>
+                <w:color w:val="000000"/>
+                <w:sz w:val="24"/>
+                <w:szCs w:val="24"/>
+                <w:lang w:eastAsia="es-MX"/>
+              </w:rPr>
+            </w:pPr>
+            <w:r>
+              <w:rPr>
+                <w:rFonts w:ascii="Arial" w:eastAsia="Times New Roman" w:hAnsi="Arial" w:cs="Arial"/>
+                <w:color w:val="000000"/>
+                <w:sz w:val="24"/>
+                <w:szCs w:val="24"/>
+                <w:lang w:eastAsia="es-MX"/>
               </w:rPr>
               <w:t>RML</w:t>
             </w:r>
@@ -234,17 +391,36 @@
         </w:tc>
         <w:tc>
           <w:tcPr>
-            <w:tcW w:w="1559" w:type="dxa"/>
-          </w:tcPr>
-          <w:p>
-            <w:pPr>
-              <w:rPr>
-                <w:rFonts w:ascii="Arial" w:hAnsi="Arial" w:cs="Arial"/>
-              </w:rPr>
-            </w:pPr>
-            <w:r>
-              <w:rPr>
-                <w:rFonts w:ascii="Arial" w:hAnsi="Arial" w:cs="Arial"/>
+            <w:tcW w:w="1701" w:type="dxa"/>
+            <w:tcBorders>
+              <w:top w:val="nil"/>
+              <w:left w:val="nil"/>
+              <w:bottom w:val="single" w:sz="4" w:space="0" w:color="auto"/>
+              <w:right w:val="single" w:sz="4" w:space="0" w:color="auto"/>
+            </w:tcBorders>
+            <w:shd w:val="clear" w:color="auto" w:fill="auto"/>
+            <w:noWrap/>
+            <w:vAlign w:val="center"/>
+          </w:tcPr>
+          <w:p>
+            <w:pPr>
+              <w:spacing w:after="0" w:line="360" w:lineRule="auto"/>
+              <w:jc w:val="center"/>
+              <w:rPr>
+                <w:rFonts w:ascii="Arial" w:eastAsia="Times New Roman" w:hAnsi="Arial" w:cs="Arial"/>
+                <w:color w:val="000000"/>
+                <w:sz w:val="24"/>
+                <w:szCs w:val="24"/>
+                <w:lang w:eastAsia="es-MX"/>
+              </w:rPr>
+            </w:pPr>
+            <w:r>
+              <w:rPr>
+                <w:rFonts w:ascii="Arial" w:eastAsia="Times New Roman" w:hAnsi="Arial" w:cs="Arial"/>
+                <w:color w:val="000000"/>
+                <w:sz w:val="24"/>
+                <w:szCs w:val="24"/>
+                <w:lang w:eastAsia="es-MX"/>
               </w:rPr>
               <w:t>RML</w:t>
             </w:r>
@@ -252,18 +428,35 @@
         </w:tc>
         <w:tc>
           <w:tcPr>
-            <w:tcW w:w="1568" w:type="dxa"/>
-          </w:tcPr>
-          <w:p>
-            <w:pPr>
-              <w:rPr>
-                <w:rFonts w:ascii="Arial" w:hAnsi="Arial" w:cs="Arial"/>
-              </w:rPr>
-            </w:pPr>
-            <w:r>
-              <w:rPr>
-                <w:rFonts w:ascii="Arial" w:eastAsia="Times New Roman" w:hAnsi="Arial" w:cs="Arial"/>
-                <w:color w:val="000000"/>
+            <w:tcW w:w="1701" w:type="dxa"/>
+            <w:tcBorders>
+              <w:top w:val="nil"/>
+              <w:left w:val="nil"/>
+              <w:bottom w:val="single" w:sz="4" w:space="0" w:color="auto"/>
+              <w:right w:val="single" w:sz="4" w:space="0" w:color="auto"/>
+            </w:tcBorders>
+            <w:shd w:val="clear" w:color="auto" w:fill="auto"/>
+            <w:noWrap/>
+            <w:vAlign w:val="center"/>
+          </w:tcPr>
+          <w:p>
+            <w:pPr>
+              <w:spacing w:after="0" w:line="360" w:lineRule="auto"/>
+              <w:jc w:val="center"/>
+              <w:rPr>
+                <w:rFonts w:ascii="Arial" w:eastAsia="Times New Roman" w:hAnsi="Arial" w:cs="Arial"/>
+                <w:color w:val="000000"/>
+                <w:sz w:val="24"/>
+                <w:szCs w:val="24"/>
+                <w:lang w:eastAsia="es-MX"/>
+              </w:rPr>
+            </w:pPr>
+            <w:r>
+              <w:rPr>
+                <w:rFonts w:ascii="Arial" w:eastAsia="Times New Roman" w:hAnsi="Arial" w:cs="Arial"/>
+                <w:color w:val="000000"/>
+                <w:sz w:val="24"/>
+                <w:szCs w:val="24"/>
                 <w:lang w:eastAsia="es-MX"/>
               </w:rPr>
               <w:t>C.D. HEC</w:t>
@@ -272,23 +465,46 @@
         </w:tc>
         <w:tc>
           <w:tcPr>
-            <w:tcW w:w="1318" w:type="dxa"/>
-          </w:tcPr>
-          <w:p>
-            <w:pPr>
-              <w:rPr>
-                <w:rFonts w:ascii="Arial" w:hAnsi="Arial" w:cs="Arial"/>
-              </w:rPr>
-            </w:pPr>
-            <w:r>
-              <w:rPr>
-                <w:rFonts w:ascii="Arial" w:hAnsi="Arial" w:cs="Arial"/>
+            <w:tcW w:w="1418" w:type="dxa"/>
+            <w:tcBorders>
+              <w:top w:val="nil"/>
+              <w:left w:val="nil"/>
+              <w:bottom w:val="single" w:sz="4" w:space="0" w:color="auto"/>
+              <w:right w:val="single" w:sz="4" w:space="0" w:color="auto"/>
+            </w:tcBorders>
+            <w:shd w:val="clear" w:color="auto" w:fill="auto"/>
+            <w:noWrap/>
+            <w:vAlign w:val="bottom"/>
+          </w:tcPr>
+          <w:p>
+            <w:pPr>
+              <w:spacing w:after="0" w:line="360" w:lineRule="auto"/>
+              <w:jc w:val="center"/>
+              <w:rPr>
+                <w:rFonts w:ascii="Arial" w:eastAsia="Times New Roman" w:hAnsi="Arial" w:cs="Arial"/>
+                <w:color w:val="000000"/>
+                <w:sz w:val="24"/>
+                <w:szCs w:val="24"/>
+                <w:lang w:eastAsia="es-MX"/>
+              </w:rPr>
+            </w:pPr>
+            <w:r>
+              <w:rPr>
+                <w:rFonts w:ascii="Arial" w:eastAsia="Times New Roman" w:hAnsi="Arial" w:cs="Arial"/>
+                <w:color w:val="000000"/>
+                <w:sz w:val="24"/>
+                <w:szCs w:val="24"/>
+                <w:lang w:eastAsia="es-MX"/>
               </w:rPr>
               <w:t>17</w:t>
             </w:r>
             <w:r>
               <w:rPr>
-                <w:rFonts w:ascii="Arial" w:hAnsi="Arial" w:cs="Arial"/>
+                <w:rFonts w:ascii="Arial" w:eastAsia="Times New Roman" w:hAnsi="Arial" w:cs="Arial"/>
+                <w:color w:val="000000"/>
+                <w:sz w:val="24"/>
+                <w:szCs w:val="24"/>
+                <w:lang w:eastAsia="es-MX"/>
               </w:rPr>
               <w:t>/01/2019</w:t>
             </w:r>
@@ -296,111 +512,38 @@
         </w:tc>
         <w:tc>
           <w:tcPr>
-            <w:tcW w:w="2384" w:type="dxa"/>
-          </w:tcPr>
-          <w:p>
-            <w:pPr>
-              <w:rPr>
-                <w:rFonts w:ascii="Arial" w:hAnsi="Arial" w:cs="Arial"/>
-              </w:rPr>
-            </w:pPr>
-            <w:r>
-              <w:rPr>
-                <w:rFonts w:ascii="Arial" w:hAnsi="Arial" w:cs="Arial"/>
+            <w:tcW w:w="1984" w:type="dxa"/>
+            <w:tcBorders>
+              <w:top w:val="nil"/>
+              <w:left w:val="nil"/>
+              <w:bottom w:val="single" w:sz="4" w:space="0" w:color="auto"/>
+              <w:right w:val="single" w:sz="4" w:space="0" w:color="auto"/>
+            </w:tcBorders>
+            <w:shd w:val="clear" w:color="auto" w:fill="auto"/>
+            <w:noWrap/>
+            <w:vAlign w:val="bottom"/>
+          </w:tcPr>
+          <w:p>
+            <w:pPr>
+              <w:spacing w:after="0" w:line="360" w:lineRule="auto"/>
+              <w:jc w:val="center"/>
+              <w:rPr>
+                <w:rFonts w:ascii="Arial" w:eastAsia="Times New Roman" w:hAnsi="Arial" w:cs="Arial"/>
+                <w:color w:val="000000"/>
+                <w:sz w:val="24"/>
+                <w:szCs w:val="24"/>
+                <w:lang w:eastAsia="es-MX"/>
+              </w:rPr>
+            </w:pPr>
+            <w:r>
+              <w:rPr>
+                <w:rFonts w:ascii="Arial" w:eastAsia="Times New Roman" w:hAnsi="Arial" w:cs="Arial"/>
+                <w:color w:val="000000"/>
+                <w:sz w:val="24"/>
+                <w:szCs w:val="24"/>
+                <w:lang w:eastAsia="es-MX"/>
               </w:rPr>
               <w:t>Versión Original</w:t>
-            </w:r>
-          </w:p>
-        </w:tc>
-      </w:tr>
-      <w:tr>
-        <w:trPr>
-          <w:trHeight w:val="378"/>
-        </w:trPr>
-        <w:tc>
-          <w:tcPr>
-            <w:tcW w:w="6835" w:type="dxa"/>
-            <w:gridSpan w:val="5"/>
-            <w:shd w:val="clear" w:color="auto" w:fill="9CC2E5" w:themeFill="accent1" w:themeFillTint="99"/>
-          </w:tcPr>
-          <w:p>
-            <w:pPr>
-              <w:jc w:val="center"/>
-              <w:rPr>
-                <w:rFonts w:ascii="Arial" w:hAnsi="Arial" w:cs="Arial"/>
-              </w:rPr>
-            </w:pPr>
-            <w:r>
-              <w:rPr>
-                <w:rFonts w:ascii="Arial" w:hAnsi="Arial" w:cs="Arial"/>
-              </w:rPr>
-              <w:t>NOMBRE DEL PROYECTO</w:t>
-            </w:r>
-          </w:p>
-        </w:tc>
-        <w:tc>
-          <w:tcPr>
-            <w:tcW w:w="2384" w:type="dxa"/>
-            <w:shd w:val="clear" w:color="auto" w:fill="9CC2E5" w:themeFill="accent1" w:themeFillTint="99"/>
-          </w:tcPr>
-          <w:p>
-            <w:pPr>
-              <w:rPr>
-                <w:rFonts w:ascii="Arial" w:hAnsi="Arial" w:cs="Arial"/>
-              </w:rPr>
-            </w:pPr>
-            <w:r>
-              <w:rPr>
-                <w:rFonts w:ascii="Arial" w:hAnsi="Arial" w:cs="Arial"/>
-              </w:rPr>
-              <w:t>SIGLA DEL PROYECTO</w:t>
-            </w:r>
-          </w:p>
-        </w:tc>
-      </w:tr>
-      <w:tr>
-        <w:trPr>
-          <w:trHeight w:val="226"/>
-        </w:trPr>
-        <w:tc>
-          <w:tcPr>
-            <w:tcW w:w="6835" w:type="dxa"/>
-            <w:gridSpan w:val="5"/>
-            <w:vAlign w:val="center"/>
-          </w:tcPr>
-          <w:p>
-            <w:pPr>
-              <w:jc w:val="center"/>
-              <w:rPr>
-                <w:rFonts w:ascii="Arial" w:hAnsi="Arial" w:cs="Arial"/>
-              </w:rPr>
-            </w:pPr>
-            <w:r>
-              <w:rPr>
-                <w:rFonts w:ascii="Arial" w:hAnsi="Arial" w:cs="Arial"/>
-              </w:rPr>
-              <w:t>Aplicación Web Dental Pro</w:t>
-            </w:r>
-          </w:p>
-        </w:tc>
-        <w:tc>
-          <w:tcPr>
-            <w:tcW w:w="2384" w:type="dxa"/>
-          </w:tcPr>
-          <w:p>
-            <w:pPr>
-              <w:rPr>
-                <w:rFonts w:ascii="Arial" w:hAnsi="Arial" w:cs="Arial"/>
-              </w:rPr>
-            </w:pPr>
-            <w:r>
-              <w:rPr>
-                <w:rFonts w:ascii="Verdana" w:eastAsia="Verdana" w:hAnsi="Verdana" w:cs="Verdana"/>
-                <w:w w:val="112"/>
-                <w:sz w:val="20"/>
-                <w:szCs w:val="20"/>
-              </w:rPr>
-              <w:t>AWDP</w:t>
             </w:r>
           </w:p>
         </w:tc>
@@ -444,6 +587,151 @@
         <w:t>PROJECT CHARTER</w:t>
       </w:r>
     </w:p>
+    <w:tbl>
+      <w:tblPr>
+        <w:tblpPr w:leftFromText="141" w:rightFromText="141" w:vertAnchor="text" w:horzAnchor="margin" w:tblpY="143"/>
+        <w:tblW w:w="9102" w:type="dxa"/>
+        <w:tblBorders>
+          <w:top w:val="single" w:sz="4" w:space="0" w:color="auto"/>
+          <w:left w:val="single" w:sz="4" w:space="0" w:color="auto"/>
+          <w:bottom w:val="single" w:sz="4" w:space="0" w:color="auto"/>
+          <w:right w:val="single" w:sz="4" w:space="0" w:color="auto"/>
+          <w:insideH w:val="single" w:sz="4" w:space="0" w:color="auto"/>
+          <w:insideV w:val="single" w:sz="4" w:space="0" w:color="auto"/>
+        </w:tblBorders>
+        <w:tblLook w:val="04A0" w:firstRow="1" w:lastRow="0" w:firstColumn="1" w:lastColumn="0" w:noHBand="0" w:noVBand="1"/>
+      </w:tblPr>
+      <w:tblGrid>
+        <w:gridCol w:w="4551"/>
+        <w:gridCol w:w="4551"/>
+      </w:tblGrid>
+      <w:tr>
+        <w:trPr>
+          <w:trHeight w:val="416"/>
+        </w:trPr>
+        <w:tc>
+          <w:tcPr>
+            <w:tcW w:w="4551" w:type="dxa"/>
+            <w:shd w:val="clear" w:color="auto" w:fill="808080" w:themeFill="background1" w:themeFillShade="80"/>
+            <w:vAlign w:val="center"/>
+          </w:tcPr>
+          <w:p>
+            <w:pPr>
+              <w:spacing w:after="0" w:line="360" w:lineRule="auto"/>
+              <w:jc w:val="center"/>
+              <w:rPr>
+                <w:rFonts w:ascii="Arial" w:hAnsi="Arial" w:cs="Arial"/>
+                <w:b/>
+                <w:bCs/>
+                <w:color w:val="FFFFFF" w:themeColor="background1"/>
+                <w:sz w:val="24"/>
+                <w:szCs w:val="24"/>
+                <w:lang w:val="es-ES_tradnl"/>
+              </w:rPr>
+            </w:pPr>
+            <w:r>
+              <w:rPr>
+                <w:rFonts w:ascii="Arial" w:hAnsi="Arial" w:cs="Arial"/>
+                <w:b/>
+                <w:bCs/>
+                <w:color w:val="FFFFFF" w:themeColor="background1"/>
+                <w:sz w:val="24"/>
+                <w:szCs w:val="24"/>
+                <w:lang w:val="es-ES_tradnl"/>
+              </w:rPr>
+              <w:t>NOMBRE DEL PROYECTO</w:t>
+            </w:r>
+          </w:p>
+        </w:tc>
+        <w:tc>
+          <w:tcPr>
+            <w:tcW w:w="4551" w:type="dxa"/>
+            <w:shd w:val="clear" w:color="auto" w:fill="808080" w:themeFill="background1" w:themeFillShade="80"/>
+            <w:vAlign w:val="center"/>
+          </w:tcPr>
+          <w:p>
+            <w:pPr>
+              <w:spacing w:after="0" w:line="360" w:lineRule="auto"/>
+              <w:jc w:val="center"/>
+              <w:rPr>
+                <w:rFonts w:ascii="Arial" w:hAnsi="Arial" w:cs="Arial"/>
+                <w:b/>
+                <w:bCs/>
+                <w:color w:val="FFFFFF" w:themeColor="background1"/>
+                <w:sz w:val="24"/>
+                <w:szCs w:val="24"/>
+                <w:lang w:val="es-ES_tradnl"/>
+              </w:rPr>
+            </w:pPr>
+            <w:r>
+              <w:rPr>
+                <w:rFonts w:ascii="Arial" w:hAnsi="Arial" w:cs="Arial"/>
+                <w:b/>
+                <w:bCs/>
+                <w:color w:val="FFFFFF" w:themeColor="background1"/>
+                <w:sz w:val="24"/>
+                <w:szCs w:val="24"/>
+                <w:lang w:val="es-ES_tradnl"/>
+              </w:rPr>
+              <w:t>SIGLAS DEL PROYECTO</w:t>
+            </w:r>
+          </w:p>
+        </w:tc>
+      </w:tr>
+      <w:tr>
+        <w:trPr>
+          <w:trHeight w:val="443"/>
+        </w:trPr>
+        <w:tc>
+          <w:tcPr>
+            <w:tcW w:w="4551" w:type="dxa"/>
+            <w:shd w:val="clear" w:color="auto" w:fill="auto"/>
+          </w:tcPr>
+          <w:p>
+            <w:pPr>
+              <w:spacing w:after="0" w:line="360" w:lineRule="auto"/>
+              <w:jc w:val="center"/>
+              <w:rPr>
+                <w:rFonts w:ascii="Arial" w:hAnsi="Arial" w:cs="Arial"/>
+              </w:rPr>
+            </w:pPr>
+            <w:r>
+              <w:rPr>
+                <w:rFonts w:ascii="Arial" w:hAnsi="Arial" w:cs="Arial"/>
+              </w:rPr>
+              <w:t>Dental Pro</w:t>
+            </w:r>
+          </w:p>
+        </w:tc>
+        <w:tc>
+          <w:tcPr>
+            <w:tcW w:w="4551" w:type="dxa"/>
+            <w:shd w:val="clear" w:color="auto" w:fill="auto"/>
+          </w:tcPr>
+          <w:p>
+            <w:pPr>
+              <w:spacing w:after="0" w:line="360" w:lineRule="auto"/>
+              <w:jc w:val="center"/>
+              <w:rPr>
+                <w:rFonts w:ascii="Arial" w:hAnsi="Arial" w:cs="Arial"/>
+              </w:rPr>
+            </w:pPr>
+            <w:r>
+              <w:rPr>
+                <w:rFonts w:ascii="Arial" w:hAnsi="Arial" w:cs="Arial"/>
+              </w:rPr>
+              <w:t>DP</w:t>
+            </w:r>
+            <w:r>
+              <w:rPr>
+                <w:rFonts w:ascii="Arial" w:hAnsi="Arial" w:cs="Arial"/>
+              </w:rPr>
+              <w:t>RO</w:t>
+            </w:r>
+          </w:p>
+        </w:tc>
+      </w:tr>
+    </w:tbl>
     <w:p>
       <w:pPr>
         <w:spacing w:after="0" w:line="360" w:lineRule="auto"/>
@@ -478,7 +766,7 @@
         <w:tc>
           <w:tcPr>
             <w:tcW w:w="9039" w:type="dxa"/>
-            <w:shd w:val="clear" w:color="auto" w:fill="9CC2E5" w:themeFill="accent1" w:themeFillTint="99"/>
+            <w:shd w:val="clear" w:color="auto" w:fill="808080" w:themeFill="background1" w:themeFillShade="80"/>
           </w:tcPr>
           <w:p>
             <w:pPr>
@@ -551,17 +839,29 @@
                 <w:rFonts w:ascii="Arial" w:hAnsi="Arial" w:cs="Arial"/>
                 <w:b/>
               </w:rPr>
-              <w:t>Aplicación Web Dental Pro</w:t>
+              <w:t>Dental</w:t>
             </w:r>
             <w:r>
               <w:rPr>
                 <w:rFonts w:ascii="Arial" w:hAnsi="Arial" w:cs="Arial"/>
                 <w:b/>
               </w:rPr>
+              <w:t xml:space="preserve"> P</w:t>
+            </w:r>
+            <w:r>
+              <w:rPr>
+                <w:rFonts w:ascii="Arial" w:hAnsi="Arial" w:cs="Arial"/>
+                <w:b/>
+              </w:rPr>
+              <w:t>RO</w:t>
+            </w:r>
+            <w:r>
+              <w:rPr>
+                <w:rFonts w:ascii="Arial" w:hAnsi="Arial" w:cs="Arial"/>
+                <w:b/>
+              </w:rPr>
               <w:t>”</w:t>
             </w:r>
-            <w:bookmarkStart w:id="0" w:name="_GoBack"/>
-            <w:bookmarkEnd w:id="0"/>
             <w:r>
               <w:rPr>
                 <w:rFonts w:ascii="Arial" w:hAnsi="Arial" w:cs="Arial"/>
@@ -684,12 +984,14 @@
               </w:rPr>
               <w:t xml:space="preserve"> durante el periodo Mayo-</w:t>
             </w:r>
-            <w:r>
-              <w:rPr>
-                <w:rFonts w:ascii="Arial" w:hAnsi="Arial" w:cs="Arial"/>
-              </w:rPr>
-              <w:t>agosto</w:t>
-            </w:r>
+            <w:proofErr w:type="gramStart"/>
+            <w:r>
+              <w:rPr>
+                <w:rFonts w:ascii="Arial" w:hAnsi="Arial" w:cs="Arial"/>
+              </w:rPr>
+              <w:t>Agosto</w:t>
+            </w:r>
+            <w:proofErr w:type="gramEnd"/>
             <w:r>
               <w:rPr>
                 <w:rFonts w:ascii="Arial" w:hAnsi="Arial" w:cs="Arial"/>
@@ -727,7 +1029,7 @@
         <w:tc>
           <w:tcPr>
             <w:tcW w:w="9115" w:type="dxa"/>
-            <w:shd w:val="clear" w:color="auto" w:fill="9CC2E5" w:themeFill="accent1" w:themeFillTint="99"/>
+            <w:shd w:val="clear" w:color="auto" w:fill="808080" w:themeFill="background1" w:themeFillShade="80"/>
           </w:tcPr>
           <w:p>
             <w:pPr>
@@ -874,6 +1176,11 @@
       </w:tr>
     </w:tbl>
     <w:p/>
+    <w:p>
+      <w:r>
+        <w:br w:type="page"/>
+      </w:r>
+    </w:p>
     <w:tbl>
       <w:tblPr>
         <w:tblpPr w:leftFromText="141" w:rightFromText="141" w:vertAnchor="text" w:horzAnchor="margin" w:tblpY="45"/>
@@ -896,7 +1203,7 @@
         <w:tc>
           <w:tcPr>
             <w:tcW w:w="9111" w:type="dxa"/>
-            <w:shd w:val="clear" w:color="auto" w:fill="9CC2E5" w:themeFill="accent1" w:themeFillTint="99"/>
+            <w:shd w:val="clear" w:color="auto" w:fill="808080" w:themeFill="background1" w:themeFillShade="80"/>
           </w:tcPr>
           <w:p>
             <w:pPr>
@@ -918,6 +1225,7 @@
                 <w:sz w:val="24"/>
                 <w:szCs w:val="24"/>
               </w:rPr>
+              <w:lastRenderedPageBreak/>
               <w:t>DEFINICIÓN DE REQUISITOS DEL PROYECTO</w:t>
             </w:r>
             <w:r>
@@ -1171,7 +1479,6 @@
                 <w:sz w:val="24"/>
                 <w:szCs w:val="24"/>
               </w:rPr>
-              <w:lastRenderedPageBreak/>
               <w:t xml:space="preserve">Realizar </w:t>
             </w:r>
             <w:r>
@@ -1295,7 +1602,7 @@
               <w:bottom w:val="single" w:sz="4" w:space="0" w:color="auto"/>
               <w:right w:val="single" w:sz="4" w:space="0" w:color="000000"/>
             </w:tcBorders>
-            <w:shd w:val="clear" w:color="auto" w:fill="9CC2E5" w:themeFill="accent1" w:themeFillTint="99"/>
+            <w:shd w:val="clear" w:color="auto" w:fill="808080" w:themeFill="background1" w:themeFillShade="80"/>
             <w:vAlign w:val="bottom"/>
             <w:hideMark/>
           </w:tcPr>
@@ -1423,7 +1730,7 @@
               <w:bottom w:val="single" w:sz="4" w:space="0" w:color="auto"/>
               <w:right w:val="single" w:sz="4" w:space="0" w:color="auto"/>
             </w:tcBorders>
-            <w:shd w:val="clear" w:color="auto" w:fill="9CC2E5" w:themeFill="accent1" w:themeFillTint="99"/>
+            <w:shd w:val="clear" w:color="auto" w:fill="A6A6A6" w:themeFill="background1" w:themeFillShade="A6"/>
             <w:noWrap/>
             <w:vAlign w:val="bottom"/>
             <w:hideMark/>
@@ -1462,7 +1769,7 @@
               <w:bottom w:val="single" w:sz="4" w:space="0" w:color="auto"/>
               <w:right w:val="single" w:sz="4" w:space="0" w:color="auto"/>
             </w:tcBorders>
-            <w:shd w:val="clear" w:color="auto" w:fill="9CC2E5" w:themeFill="accent1" w:themeFillTint="99"/>
+            <w:shd w:val="clear" w:color="auto" w:fill="A6A6A6" w:themeFill="background1" w:themeFillShade="A6"/>
             <w:noWrap/>
             <w:vAlign w:val="bottom"/>
             <w:hideMark/>
@@ -1501,7 +1808,7 @@
               <w:bottom w:val="single" w:sz="4" w:space="0" w:color="auto"/>
               <w:right w:val="single" w:sz="4" w:space="0" w:color="auto"/>
             </w:tcBorders>
-            <w:shd w:val="clear" w:color="auto" w:fill="9CC2E5" w:themeFill="accent1" w:themeFillTint="99"/>
+            <w:shd w:val="clear" w:color="auto" w:fill="A6A6A6" w:themeFill="background1" w:themeFillShade="A6"/>
             <w:noWrap/>
             <w:vAlign w:val="bottom"/>
             <w:hideMark/>
@@ -1545,7 +1852,7 @@
               <w:bottom w:val="single" w:sz="4" w:space="0" w:color="auto"/>
               <w:right w:val="single" w:sz="4" w:space="0" w:color="auto"/>
             </w:tcBorders>
-            <w:shd w:val="clear" w:color="auto" w:fill="BDD6EE" w:themeFill="accent1" w:themeFillTint="66"/>
+            <w:shd w:val="clear" w:color="auto" w:fill="BFBFBF" w:themeFill="background1" w:themeFillShade="BF"/>
             <w:noWrap/>
             <w:vAlign w:val="center"/>
             <w:hideMark/>
@@ -1701,7 +2008,7 @@
               <w:bottom w:val="single" w:sz="4" w:space="0" w:color="auto"/>
               <w:right w:val="single" w:sz="4" w:space="0" w:color="auto"/>
             </w:tcBorders>
-            <w:shd w:val="clear" w:color="auto" w:fill="BDD6EE" w:themeFill="accent1" w:themeFillTint="66"/>
+            <w:shd w:val="clear" w:color="auto" w:fill="BFBFBF" w:themeFill="background1" w:themeFillShade="BF"/>
             <w:noWrap/>
             <w:vAlign w:val="center"/>
             <w:hideMark/>
@@ -1878,25 +2185,27 @@
               </w:rPr>
               <w:t xml:space="preserve">12 de </w:t>
             </w:r>
-            <w:r>
-              <w:rPr>
-                <w:rFonts w:ascii="Arial" w:eastAsia="Times New Roman" w:hAnsi="Arial" w:cs="Arial"/>
-                <w:color w:val="000000"/>
-                <w:sz w:val="24"/>
-                <w:szCs w:val="24"/>
-                <w:lang w:eastAsia="es-MX"/>
-              </w:rPr>
-              <w:t>a</w:t>
-            </w:r>
-            <w:r>
-              <w:rPr>
-                <w:rFonts w:ascii="Arial" w:eastAsia="Times New Roman" w:hAnsi="Arial" w:cs="Arial"/>
-                <w:color w:val="000000"/>
-                <w:sz w:val="24"/>
-                <w:szCs w:val="24"/>
-                <w:lang w:eastAsia="es-MX"/>
-              </w:rPr>
-              <w:t>gosto.</w:t>
+            <w:proofErr w:type="gramStart"/>
+            <w:r>
+              <w:rPr>
+                <w:rFonts w:ascii="Arial" w:eastAsia="Times New Roman" w:hAnsi="Arial" w:cs="Arial"/>
+                <w:color w:val="000000"/>
+                <w:sz w:val="24"/>
+                <w:szCs w:val="24"/>
+                <w:lang w:eastAsia="es-MX"/>
+              </w:rPr>
+              <w:t>Agosto</w:t>
+            </w:r>
+            <w:proofErr w:type="gramEnd"/>
+            <w:r>
+              <w:rPr>
+                <w:rFonts w:ascii="Arial" w:eastAsia="Times New Roman" w:hAnsi="Arial" w:cs="Arial"/>
+                <w:color w:val="000000"/>
+                <w:sz w:val="24"/>
+                <w:szCs w:val="24"/>
+                <w:lang w:eastAsia="es-MX"/>
+              </w:rPr>
+              <w:t>.</w:t>
             </w:r>
           </w:p>
         </w:tc>
@@ -1914,7 +2223,7 @@
               <w:bottom w:val="single" w:sz="4" w:space="0" w:color="auto"/>
               <w:right w:val="single" w:sz="4" w:space="0" w:color="auto"/>
             </w:tcBorders>
-            <w:shd w:val="clear" w:color="auto" w:fill="BDD6EE" w:themeFill="accent1" w:themeFillTint="66"/>
+            <w:shd w:val="clear" w:color="auto" w:fill="BFBFBF" w:themeFill="background1" w:themeFillShade="BF"/>
             <w:noWrap/>
             <w:vAlign w:val="center"/>
             <w:hideMark/>
@@ -2036,6 +2345,11 @@
       </w:tr>
     </w:tbl>
     <w:p/>
+    <w:p>
+      <w:r>
+        <w:br w:type="page"/>
+      </w:r>
+    </w:p>
     <w:tbl>
       <w:tblPr>
         <w:tblpPr w:leftFromText="141" w:rightFromText="141" w:vertAnchor="text" w:horzAnchor="margin" w:tblpY="22"/>
@@ -2060,7 +2374,7 @@
         <w:tc>
           <w:tcPr>
             <w:tcW w:w="9322" w:type="dxa"/>
-            <w:shd w:val="clear" w:color="auto" w:fill="9CC2E5" w:themeFill="accent1" w:themeFillTint="99"/>
+            <w:shd w:val="clear" w:color="auto" w:fill="808080" w:themeFill="background1" w:themeFillShade="80"/>
             <w:vAlign w:val="center"/>
           </w:tcPr>
           <w:p>
@@ -2075,6 +2389,8 @@
                 <w:b/>
                 <w:bCs/>
                 <w:color w:val="FFFFFF" w:themeColor="background1"/>
+                <w:sz w:val="24"/>
+                <w:szCs w:val="24"/>
                 <w:lang w:val="es-ES_tradnl"/>
               </w:rPr>
             </w:pPr>
@@ -2084,8 +2400,11 @@
                 <w:b/>
                 <w:bCs/>
                 <w:color w:val="FFFFFF" w:themeColor="background1"/>
+                <w:sz w:val="24"/>
+                <w:szCs w:val="24"/>
                 <w:lang w:val="es-ES_tradnl"/>
               </w:rPr>
+              <w:lastRenderedPageBreak/>
               <w:t>FINALIDAD DEL PROYECTO</w:t>
             </w:r>
             <w:r>
@@ -2094,6 +2413,8 @@
                 <w:b/>
                 <w:bCs/>
                 <w:color w:val="FFFFFF" w:themeColor="background1"/>
+                <w:sz w:val="24"/>
+                <w:szCs w:val="24"/>
                 <w:lang w:val="es-ES_tradnl"/>
               </w:rPr>
               <w:t>.</w:t>
@@ -2120,6 +2441,8 @@
               <w:rPr>
                 <w:rFonts w:ascii="Arial" w:hAnsi="Arial" w:cs="Arial"/>
                 <w:color w:val="FFFFFF"/>
+                <w:sz w:val="24"/>
+                <w:szCs w:val="24"/>
               </w:rPr>
               <w:t>FIN</w:t>
             </w:r>
@@ -2127,6 +2450,8 @@
               <w:rPr>
                 <w:rFonts w:ascii="Arial" w:hAnsi="Arial" w:cs="Arial"/>
                 <w:color w:val="FFFFFF"/>
+                <w:sz w:val="24"/>
+                <w:szCs w:val="24"/>
               </w:rPr>
               <w:t>,</w:t>
             </w:r>
@@ -2134,6 +2459,8 @@
               <w:rPr>
                 <w:rFonts w:ascii="Arial" w:hAnsi="Arial" w:cs="Arial"/>
                 <w:color w:val="FFFFFF"/>
+                <w:sz w:val="24"/>
+                <w:szCs w:val="24"/>
               </w:rPr>
               <w:t xml:space="preserve"> ÚLTIMO PROPÓSITO GENERAL, U OBJETIVO DE NIVEL SUPERIOR POR EL</w:t>
             </w:r>
@@ -2141,6 +2468,8 @@
               <w:rPr>
                 <w:rFonts w:ascii="Arial" w:hAnsi="Arial" w:cs="Arial"/>
                 <w:color w:val="FFFFFF"/>
+                <w:sz w:val="24"/>
+                <w:szCs w:val="24"/>
               </w:rPr>
               <w:t xml:space="preserve"> </w:t>
             </w:r>
@@ -2148,6 +2477,8 @@
               <w:rPr>
                 <w:rFonts w:ascii="Arial" w:hAnsi="Arial" w:cs="Arial"/>
                 <w:color w:val="FFFFFF"/>
+                <w:sz w:val="24"/>
+                <w:szCs w:val="24"/>
               </w:rPr>
               <w:t>CUAL SE</w:t>
             </w:r>
@@ -2155,6 +2486,8 @@
               <w:rPr>
                 <w:rFonts w:ascii="Arial" w:hAnsi="Arial" w:cs="Arial"/>
                 <w:color w:val="FFFFFF"/>
+                <w:sz w:val="24"/>
+                <w:szCs w:val="24"/>
               </w:rPr>
               <w:t xml:space="preserve"> </w:t>
             </w:r>
@@ -2162,6 +2495,8 @@
               <w:rPr>
                 <w:rFonts w:ascii="Arial" w:hAnsi="Arial" w:cs="Arial"/>
                 <w:color w:val="FFFFFF"/>
+                <w:sz w:val="24"/>
+                <w:szCs w:val="24"/>
               </w:rPr>
               <w:t>EJECUTA EL PROYECTO. ENLACE CON PROGRAMAS, PORTAFOLIOS, O ESTRATEGIAS DE LA ORGANIZACIÓN.</w:t>
             </w:r>
@@ -2253,7 +2588,7 @@
               <w:bottom w:val="single" w:sz="4" w:space="0" w:color="auto"/>
               <w:right w:val="single" w:sz="4" w:space="0" w:color="000000"/>
             </w:tcBorders>
-            <w:shd w:val="clear" w:color="auto" w:fill="9CC2E5" w:themeFill="accent1" w:themeFillTint="99"/>
+            <w:shd w:val="clear" w:color="auto" w:fill="808080" w:themeFill="background1" w:themeFillShade="80"/>
             <w:noWrap/>
             <w:vAlign w:val="bottom"/>
             <w:hideMark/>
@@ -2308,7 +2643,7 @@
               <w:bottom w:val="single" w:sz="4" w:space="0" w:color="auto"/>
               <w:right w:val="single" w:sz="4" w:space="0" w:color="auto"/>
             </w:tcBorders>
-            <w:shd w:val="clear" w:color="auto" w:fill="BDD6EE" w:themeFill="accent1" w:themeFillTint="66"/>
+            <w:shd w:val="clear" w:color="auto" w:fill="BFBFBF" w:themeFill="background1" w:themeFillShade="BF"/>
             <w:noWrap/>
             <w:vAlign w:val="bottom"/>
             <w:hideMark/>
@@ -2334,7 +2669,7 @@
                 <w:szCs w:val="24"/>
                 <w:lang w:eastAsia="es-MX"/>
               </w:rPr>
-              <w:t>Nombre:</w:t>
+              <w:t> Nombre:</w:t>
             </w:r>
           </w:p>
         </w:tc>
@@ -2398,7 +2733,7 @@
               <w:bottom w:val="single" w:sz="4" w:space="0" w:color="auto"/>
               <w:right w:val="single" w:sz="4" w:space="0" w:color="auto"/>
             </w:tcBorders>
-            <w:shd w:val="clear" w:color="auto" w:fill="BDD6EE" w:themeFill="accent1" w:themeFillTint="66"/>
+            <w:shd w:val="clear" w:color="auto" w:fill="BFBFBF" w:themeFill="background1" w:themeFillShade="BF"/>
             <w:noWrap/>
             <w:vAlign w:val="bottom"/>
             <w:hideMark/>
@@ -2424,7 +2759,7 @@
                 <w:szCs w:val="24"/>
                 <w:lang w:eastAsia="es-MX"/>
               </w:rPr>
-              <w:t>Reporta a:</w:t>
+              <w:t> Reporta a:</w:t>
             </w:r>
           </w:p>
         </w:tc>
@@ -2498,7 +2833,7 @@
               <w:bottom w:val="single" w:sz="4" w:space="0" w:color="auto"/>
               <w:right w:val="single" w:sz="4" w:space="0" w:color="auto"/>
             </w:tcBorders>
-            <w:shd w:val="clear" w:color="auto" w:fill="BDD6EE" w:themeFill="accent1" w:themeFillTint="66"/>
+            <w:shd w:val="clear" w:color="auto" w:fill="BFBFBF" w:themeFill="background1" w:themeFillShade="BF"/>
             <w:noWrap/>
             <w:vAlign w:val="bottom"/>
             <w:hideMark/>
@@ -2515,6 +2850,17 @@
                 <w:lang w:eastAsia="es-MX"/>
               </w:rPr>
             </w:pPr>
+            <w:r>
+              <w:rPr>
+                <w:rFonts w:ascii="Arial" w:eastAsia="Times New Roman" w:hAnsi="Arial" w:cs="Arial"/>
+                <w:b/>
+                <w:color w:val="000000"/>
+                <w:sz w:val="24"/>
+                <w:szCs w:val="24"/>
+                <w:lang w:val="en-US" w:eastAsia="es-MX"/>
+              </w:rPr>
+              <w:t> </w:t>
+            </w:r>
             <w:r>
               <w:rPr>
                 <w:rFonts w:ascii="Arial" w:eastAsia="Times New Roman" w:hAnsi="Arial" w:cs="Arial"/>
@@ -2621,7 +2967,7 @@
               <w:bottom w:val="single" w:sz="4" w:space="0" w:color="auto"/>
               <w:right w:val="single" w:sz="4" w:space="0" w:color="000000"/>
             </w:tcBorders>
-            <w:shd w:val="clear" w:color="auto" w:fill="9CC2E5" w:themeFill="accent1" w:themeFillTint="99"/>
+            <w:shd w:val="clear" w:color="auto" w:fill="808080" w:themeFill="background1" w:themeFillShade="80"/>
             <w:noWrap/>
             <w:vAlign w:val="bottom"/>
             <w:hideMark/>
@@ -2647,7 +2993,6 @@
                 <w:szCs w:val="24"/>
                 <w:lang w:eastAsia="es-MX"/>
               </w:rPr>
-              <w:lastRenderedPageBreak/>
               <w:t>C</w:t>
             </w:r>
             <w:r>
@@ -2677,7 +3022,7 @@
               <w:bottom w:val="single" w:sz="4" w:space="0" w:color="auto"/>
               <w:right w:val="single" w:sz="4" w:space="0" w:color="auto"/>
             </w:tcBorders>
-            <w:shd w:val="clear" w:color="auto" w:fill="BDD6EE" w:themeFill="accent1" w:themeFillTint="66"/>
+            <w:shd w:val="clear" w:color="auto" w:fill="BFBFBF" w:themeFill="background1" w:themeFillShade="BF"/>
             <w:noWrap/>
             <w:vAlign w:val="bottom"/>
             <w:hideMark/>
@@ -2717,7 +3062,7 @@
               <w:bottom w:val="single" w:sz="4" w:space="0" w:color="auto"/>
               <w:right w:val="single" w:sz="4" w:space="0" w:color="auto"/>
             </w:tcBorders>
-            <w:shd w:val="clear" w:color="auto" w:fill="BDD6EE" w:themeFill="accent1" w:themeFillTint="66"/>
+            <w:shd w:val="clear" w:color="auto" w:fill="BFBFBF" w:themeFill="background1" w:themeFillShade="BF"/>
             <w:noWrap/>
             <w:vAlign w:val="bottom"/>
             <w:hideMark/>
@@ -2896,14 +3241,26 @@
                 <w:szCs w:val="24"/>
                 <w:lang w:eastAsia="es-MX"/>
               </w:rPr>
-              <w:t>11/01/2019</w:t>
+              <w:t>04</w:t>
+            </w:r>
+            <w:bookmarkStart w:id="0" w:name="_GoBack"/>
+            <w:bookmarkEnd w:id="0"/>
+            <w:r>
+              <w:rPr>
+                <w:rFonts w:ascii="Arial" w:eastAsia="Times New Roman" w:hAnsi="Arial" w:cs="Arial"/>
+                <w:color w:val="000000"/>
+                <w:sz w:val="24"/>
+                <w:szCs w:val="24"/>
+                <w:lang w:eastAsia="es-MX"/>
+              </w:rPr>
+              <w:t>/01/2019</w:t>
             </w:r>
           </w:p>
         </w:tc>
       </w:tr>
       <w:tr>
         <w:trPr>
-          <w:trHeight w:val="258"/>
+          <w:trHeight w:val="123"/>
         </w:trPr>
         <w:tc>
           <w:tcPr>
@@ -2935,7 +3292,7 @@
                 <w:szCs w:val="24"/>
                 <w:lang w:eastAsia="es-MX"/>
               </w:rPr>
-              <w:t>Definir nombre de la empresa</w:t>
+              <w:t>Diseño de la base de datos</w:t>
             </w:r>
           </w:p>
         </w:tc>
@@ -2971,14 +3328,14 @@
                 <w:szCs w:val="24"/>
                 <w:lang w:eastAsia="es-MX"/>
               </w:rPr>
-              <w:t>14/01/2019</w:t>
+              <w:t>22/02/2019</w:t>
             </w:r>
           </w:p>
         </w:tc>
       </w:tr>
       <w:tr>
         <w:trPr>
-          <w:trHeight w:val="258"/>
+          <w:trHeight w:val="123"/>
         </w:trPr>
         <w:tc>
           <w:tcPr>
@@ -3010,7 +3367,44 @@
                 <w:szCs w:val="24"/>
                 <w:lang w:eastAsia="es-MX"/>
               </w:rPr>
-              <w:t>Primera visita al cliente</w:t>
+              <w:t>An</w:t>
+            </w:r>
+            <w:r>
+              <w:rPr>
+                <w:rFonts w:ascii="Arial" w:eastAsia="Times New Roman" w:hAnsi="Arial" w:cs="Arial"/>
+                <w:sz w:val="24"/>
+                <w:szCs w:val="24"/>
+                <w:lang w:eastAsia="es-MX"/>
+              </w:rPr>
+              <w:t>á</w:t>
+            </w:r>
+            <w:r>
+              <w:rPr>
+                <w:rFonts w:ascii="Arial" w:eastAsia="Times New Roman" w:hAnsi="Arial" w:cs="Arial"/>
+                <w:sz w:val="24"/>
+                <w:szCs w:val="24"/>
+                <w:lang w:eastAsia="es-MX"/>
+              </w:rPr>
+              <w:t>lisis</w:t>
+            </w:r>
+            <w:r>
+              <w:rPr>
+                <w:rFonts w:ascii="Arial" w:eastAsia="Times New Roman" w:hAnsi="Arial" w:cs="Arial"/>
+                <w:color w:val="FF0000"/>
+                <w:sz w:val="24"/>
+                <w:szCs w:val="24"/>
+                <w:lang w:eastAsia="es-MX"/>
+              </w:rPr>
+              <w:t xml:space="preserve"> </w:t>
+            </w:r>
+            <w:r>
+              <w:rPr>
+                <w:rFonts w:ascii="Arial" w:eastAsia="Times New Roman" w:hAnsi="Arial" w:cs="Arial"/>
+                <w:sz w:val="24"/>
+                <w:szCs w:val="24"/>
+                <w:lang w:eastAsia="es-MX"/>
+              </w:rPr>
+              <w:t>y diseño de la aplicación</w:t>
             </w:r>
           </w:p>
         </w:tc>
@@ -3046,14 +3440,34 @@
                 <w:szCs w:val="24"/>
                 <w:lang w:eastAsia="es-MX"/>
               </w:rPr>
-              <w:t>18/01/2019</w:t>
+              <w:t>0</w:t>
+            </w:r>
+            <w:r>
+              <w:rPr>
+                <w:rFonts w:ascii="Arial" w:eastAsia="Times New Roman" w:hAnsi="Arial" w:cs="Arial"/>
+                <w:color w:val="000000"/>
+                <w:sz w:val="24"/>
+                <w:szCs w:val="24"/>
+                <w:lang w:eastAsia="es-MX"/>
+              </w:rPr>
+              <w:t>4</w:t>
+            </w:r>
+            <w:r>
+              <w:rPr>
+                <w:rFonts w:ascii="Arial" w:eastAsia="Times New Roman" w:hAnsi="Arial" w:cs="Arial"/>
+                <w:color w:val="000000"/>
+                <w:sz w:val="24"/>
+                <w:szCs w:val="24"/>
+                <w:lang w:eastAsia="es-MX"/>
+              </w:rPr>
+              <w:t>/03/2019</w:t>
             </w:r>
           </w:p>
         </w:tc>
       </w:tr>
       <w:tr>
         <w:trPr>
-          <w:trHeight w:val="258"/>
+          <w:trHeight w:val="123"/>
         </w:trPr>
         <w:tc>
           <w:tcPr>
@@ -3085,7 +3499,7 @@
                 <w:szCs w:val="24"/>
                 <w:lang w:eastAsia="es-MX"/>
               </w:rPr>
-              <w:t>Descripción del proyecto</w:t>
+              <w:t>Diseño de la interfaz de usuario</w:t>
             </w:r>
           </w:p>
         </w:tc>
@@ -3121,14 +3535,54 @@
                 <w:szCs w:val="24"/>
                 <w:lang w:eastAsia="es-MX"/>
               </w:rPr>
-              <w:t>21/01/2019</w:t>
+              <w:t>1</w:t>
+            </w:r>
+            <w:r>
+              <w:rPr>
+                <w:rFonts w:ascii="Arial" w:eastAsia="Times New Roman" w:hAnsi="Arial" w:cs="Arial"/>
+                <w:color w:val="000000"/>
+                <w:sz w:val="24"/>
+                <w:szCs w:val="24"/>
+                <w:lang w:eastAsia="es-MX"/>
+              </w:rPr>
+              <w:t>2</w:t>
+            </w:r>
+            <w:r>
+              <w:rPr>
+                <w:rFonts w:ascii="Arial" w:eastAsia="Times New Roman" w:hAnsi="Arial" w:cs="Arial"/>
+                <w:color w:val="000000"/>
+                <w:sz w:val="24"/>
+                <w:szCs w:val="24"/>
+                <w:lang w:eastAsia="es-MX"/>
+              </w:rPr>
+              <w:t>/0</w:t>
+            </w:r>
+            <w:r>
+              <w:rPr>
+                <w:rFonts w:ascii="Arial" w:eastAsia="Times New Roman" w:hAnsi="Arial" w:cs="Arial"/>
+                <w:color w:val="000000"/>
+                <w:sz w:val="24"/>
+                <w:szCs w:val="24"/>
+                <w:lang w:eastAsia="es-MX"/>
+              </w:rPr>
+              <w:t>8</w:t>
+            </w:r>
+            <w:r>
+              <w:rPr>
+                <w:rFonts w:ascii="Arial" w:eastAsia="Times New Roman" w:hAnsi="Arial" w:cs="Arial"/>
+                <w:color w:val="000000"/>
+                <w:sz w:val="24"/>
+                <w:szCs w:val="24"/>
+                <w:lang w:eastAsia="es-MX"/>
+              </w:rPr>
+              <w:t>/2019</w:t>
             </w:r>
           </w:p>
         </w:tc>
       </w:tr>
       <w:tr>
         <w:trPr>
-          <w:trHeight w:val="258"/>
+          <w:trHeight w:val="123"/>
         </w:trPr>
         <w:tc>
           <w:tcPr>
@@ -3160,37 +3614,8 @@
                 <w:szCs w:val="24"/>
                 <w:lang w:eastAsia="es-MX"/>
               </w:rPr>
-              <w:t>Pro</w:t>
-            </w:r>
-            <w:r>
-              <w:rPr>
-                <w:rFonts w:ascii="Arial" w:eastAsia="Times New Roman" w:hAnsi="Arial" w:cs="Arial"/>
-                <w:sz w:val="24"/>
-                <w:szCs w:val="24"/>
-                <w:lang w:eastAsia="es-MX"/>
-              </w:rPr>
-              <w:t>j</w:t>
-            </w:r>
-            <w:r>
-              <w:rPr>
-                <w:rFonts w:ascii="Arial" w:eastAsia="Times New Roman" w:hAnsi="Arial" w:cs="Arial"/>
-                <w:sz w:val="24"/>
-                <w:szCs w:val="24"/>
-                <w:lang w:eastAsia="es-MX"/>
-              </w:rPr>
-              <w:t xml:space="preserve">ect </w:t>
-            </w:r>
-            <w:proofErr w:type="spellStart"/>
-            <w:r>
-              <w:rPr>
-                <w:rFonts w:ascii="Arial" w:eastAsia="Times New Roman" w:hAnsi="Arial" w:cs="Arial"/>
-                <w:sz w:val="24"/>
-                <w:szCs w:val="24"/>
-                <w:lang w:eastAsia="es-MX"/>
-              </w:rPr>
-              <w:t>Charter</w:t>
-            </w:r>
-            <w:proofErr w:type="spellEnd"/>
+              <w:t>Implementación del software</w:t>
+            </w:r>
           </w:p>
         </w:tc>
         <w:tc>
@@ -3225,14 +3650,14 @@
                 <w:szCs w:val="24"/>
                 <w:lang w:eastAsia="es-MX"/>
               </w:rPr>
-              <w:t>29/01/2019</w:t>
+              <w:t>06/06/2019</w:t>
             </w:r>
           </w:p>
         </w:tc>
       </w:tr>
       <w:tr>
         <w:trPr>
-          <w:trHeight w:val="258"/>
+          <w:trHeight w:val="123"/>
         </w:trPr>
         <w:tc>
           <w:tcPr>
@@ -3257,37 +3682,15 @@
                 <w:lang w:eastAsia="es-MX"/>
               </w:rPr>
             </w:pPr>
-            <w:proofErr w:type="spellStart"/>
-            <w:r>
-              <w:rPr>
-                <w:rFonts w:ascii="Arial" w:eastAsia="Times New Roman" w:hAnsi="Arial" w:cs="Arial"/>
-                <w:sz w:val="24"/>
-                <w:szCs w:val="24"/>
-                <w:lang w:eastAsia="es-MX"/>
-              </w:rPr>
-              <w:t>Scope</w:t>
-            </w:r>
-            <w:proofErr w:type="spellEnd"/>
-            <w:r>
-              <w:rPr>
-                <w:rFonts w:ascii="Arial" w:eastAsia="Times New Roman" w:hAnsi="Arial" w:cs="Arial"/>
-                <w:sz w:val="24"/>
-                <w:szCs w:val="24"/>
-                <w:lang w:eastAsia="es-MX"/>
-              </w:rPr>
-              <w:t xml:space="preserve"> </w:t>
-            </w:r>
-            <w:proofErr w:type="spellStart"/>
-            <w:r>
-              <w:rPr>
-                <w:rFonts w:ascii="Arial" w:eastAsia="Times New Roman" w:hAnsi="Arial" w:cs="Arial"/>
-                <w:sz w:val="24"/>
-                <w:szCs w:val="24"/>
-                <w:lang w:eastAsia="es-MX"/>
-              </w:rPr>
-              <w:t>Statement</w:t>
-            </w:r>
-            <w:proofErr w:type="spellEnd"/>
+            <w:r>
+              <w:rPr>
+                <w:rFonts w:ascii="Arial" w:eastAsia="Times New Roman" w:hAnsi="Arial" w:cs="Arial"/>
+                <w:sz w:val="24"/>
+                <w:szCs w:val="24"/>
+                <w:lang w:eastAsia="es-MX"/>
+              </w:rPr>
+              <w:t>Pruebas finales</w:t>
+            </w:r>
           </w:p>
         </w:tc>
         <w:tc>
@@ -3322,14 +3725,14 @@
                 <w:szCs w:val="24"/>
                 <w:lang w:eastAsia="es-MX"/>
               </w:rPr>
-              <w:t>05/02/2019</w:t>
+              <w:t>07/07/2019</w:t>
             </w:r>
           </w:p>
         </w:tc>
       </w:tr>
       <w:tr>
         <w:trPr>
-          <w:trHeight w:val="258"/>
+          <w:trHeight w:val="123"/>
         </w:trPr>
         <w:tc>
           <w:tcPr>
@@ -3361,7 +3764,7 @@
                 <w:szCs w:val="24"/>
                 <w:lang w:eastAsia="es-MX"/>
               </w:rPr>
-              <w:t>WBS</w:t>
+              <w:t>Liberación del sistema</w:t>
             </w:r>
           </w:p>
         </w:tc>
@@ -3397,7 +3800,7 @@
                 <w:szCs w:val="24"/>
                 <w:lang w:eastAsia="es-MX"/>
               </w:rPr>
-              <w:t>05/02/2019</w:t>
+              <w:t>04/08/2019</w:t>
             </w:r>
           </w:p>
         </w:tc>
@@ -3436,7 +3839,7 @@
                 <w:szCs w:val="24"/>
                 <w:lang w:eastAsia="es-MX"/>
               </w:rPr>
-              <w:t>Realización de estudio de factibilidad</w:t>
+              <w:t>Entrega del proyecto</w:t>
             </w:r>
           </w:p>
         </w:tc>
@@ -3472,649 +3875,13 @@
                 <w:szCs w:val="24"/>
                 <w:lang w:eastAsia="es-MX"/>
               </w:rPr>
-              <w:t>31/01/2019</w:t>
-            </w:r>
-          </w:p>
-        </w:tc>
-      </w:tr>
-      <w:tr>
-        <w:trPr>
-          <w:trHeight w:val="123"/>
-        </w:trPr>
-        <w:tc>
-          <w:tcPr>
-            <w:tcW w:w="4611" w:type="dxa"/>
-            <w:tcBorders>
-              <w:top w:val="nil"/>
-              <w:left w:val="single" w:sz="4" w:space="0" w:color="auto"/>
-              <w:bottom w:val="single" w:sz="4" w:space="0" w:color="auto"/>
-              <w:right w:val="single" w:sz="4" w:space="0" w:color="auto"/>
-            </w:tcBorders>
-            <w:shd w:val="clear" w:color="auto" w:fill="auto"/>
-            <w:noWrap/>
-            <w:vAlign w:val="bottom"/>
-          </w:tcPr>
-          <w:p>
-            <w:pPr>
-              <w:spacing w:after="0" w:line="360" w:lineRule="auto"/>
-              <w:rPr>
-                <w:rFonts w:ascii="Arial" w:eastAsia="Times New Roman" w:hAnsi="Arial" w:cs="Arial"/>
-                <w:sz w:val="24"/>
-                <w:szCs w:val="24"/>
-                <w:lang w:eastAsia="es-MX"/>
-              </w:rPr>
-            </w:pPr>
-            <w:r>
-              <w:rPr>
-                <w:rFonts w:ascii="Arial" w:eastAsia="Times New Roman" w:hAnsi="Arial" w:cs="Arial"/>
-                <w:sz w:val="24"/>
-                <w:szCs w:val="24"/>
-                <w:lang w:eastAsia="es-MX"/>
-              </w:rPr>
-              <w:t>Definición de requerimientos de información</w:t>
-            </w:r>
-          </w:p>
-        </w:tc>
-        <w:tc>
-          <w:tcPr>
-            <w:tcW w:w="4395" w:type="dxa"/>
-            <w:tcBorders>
-              <w:top w:val="nil"/>
-              <w:left w:val="nil"/>
-              <w:bottom w:val="single" w:sz="4" w:space="0" w:color="auto"/>
-              <w:right w:val="single" w:sz="4" w:space="0" w:color="auto"/>
-            </w:tcBorders>
-            <w:shd w:val="clear" w:color="auto" w:fill="auto"/>
-            <w:noWrap/>
-            <w:vAlign w:val="center"/>
-          </w:tcPr>
-          <w:p>
-            <w:pPr>
-              <w:spacing w:after="0" w:line="360" w:lineRule="auto"/>
-              <w:rPr>
-                <w:rFonts w:ascii="Arial" w:eastAsia="Times New Roman" w:hAnsi="Arial" w:cs="Arial"/>
-                <w:color w:val="000000"/>
-                <w:sz w:val="24"/>
-                <w:szCs w:val="24"/>
-                <w:lang w:eastAsia="es-MX"/>
-              </w:rPr>
-            </w:pPr>
-            <w:r>
-              <w:rPr>
-                <w:rFonts w:ascii="Arial" w:eastAsia="Times New Roman" w:hAnsi="Arial" w:cs="Arial"/>
-                <w:color w:val="000000"/>
-                <w:sz w:val="24"/>
-                <w:szCs w:val="24"/>
-                <w:lang w:eastAsia="es-MX"/>
-              </w:rPr>
-              <w:t>02/02/2019</w:t>
-            </w:r>
-          </w:p>
-        </w:tc>
-      </w:tr>
-      <w:tr>
-        <w:trPr>
-          <w:trHeight w:val="123"/>
-        </w:trPr>
-        <w:tc>
-          <w:tcPr>
-            <w:tcW w:w="4611" w:type="dxa"/>
-            <w:tcBorders>
-              <w:top w:val="nil"/>
-              <w:left w:val="single" w:sz="4" w:space="0" w:color="auto"/>
-              <w:bottom w:val="single" w:sz="4" w:space="0" w:color="auto"/>
-              <w:right w:val="single" w:sz="4" w:space="0" w:color="auto"/>
-            </w:tcBorders>
-            <w:shd w:val="clear" w:color="auto" w:fill="auto"/>
-            <w:noWrap/>
-            <w:vAlign w:val="bottom"/>
-          </w:tcPr>
-          <w:p>
-            <w:pPr>
-              <w:spacing w:after="0" w:line="360" w:lineRule="auto"/>
-              <w:rPr>
-                <w:rFonts w:ascii="Arial" w:eastAsia="Times New Roman" w:hAnsi="Arial" w:cs="Arial"/>
-                <w:sz w:val="24"/>
-                <w:szCs w:val="24"/>
-                <w:lang w:eastAsia="es-MX"/>
-              </w:rPr>
-            </w:pPr>
-            <w:r>
-              <w:rPr>
-                <w:rFonts w:ascii="Arial" w:eastAsia="Times New Roman" w:hAnsi="Arial" w:cs="Arial"/>
-                <w:sz w:val="24"/>
-                <w:szCs w:val="24"/>
-                <w:lang w:eastAsia="es-MX"/>
-              </w:rPr>
-              <w:t>Diseño de la base de datos</w:t>
-            </w:r>
-          </w:p>
-        </w:tc>
-        <w:tc>
-          <w:tcPr>
-            <w:tcW w:w="4395" w:type="dxa"/>
-            <w:tcBorders>
-              <w:top w:val="nil"/>
-              <w:left w:val="nil"/>
-              <w:bottom w:val="single" w:sz="4" w:space="0" w:color="auto"/>
-              <w:right w:val="single" w:sz="4" w:space="0" w:color="auto"/>
-            </w:tcBorders>
-            <w:shd w:val="clear" w:color="auto" w:fill="auto"/>
-            <w:noWrap/>
-            <w:vAlign w:val="center"/>
-          </w:tcPr>
-          <w:p>
-            <w:pPr>
-              <w:spacing w:after="0" w:line="360" w:lineRule="auto"/>
-              <w:rPr>
-                <w:rFonts w:ascii="Arial" w:eastAsia="Times New Roman" w:hAnsi="Arial" w:cs="Arial"/>
-                <w:color w:val="000000"/>
-                <w:sz w:val="24"/>
-                <w:szCs w:val="24"/>
-                <w:lang w:eastAsia="es-MX"/>
-              </w:rPr>
-            </w:pPr>
-            <w:r>
-              <w:rPr>
-                <w:rFonts w:ascii="Arial" w:eastAsia="Times New Roman" w:hAnsi="Arial" w:cs="Arial"/>
-                <w:color w:val="000000"/>
-                <w:sz w:val="24"/>
-                <w:szCs w:val="24"/>
-                <w:lang w:eastAsia="es-MX"/>
-              </w:rPr>
-              <w:t>22/02/2019</w:t>
-            </w:r>
-          </w:p>
-        </w:tc>
-      </w:tr>
-      <w:tr>
-        <w:trPr>
-          <w:trHeight w:val="123"/>
-        </w:trPr>
-        <w:tc>
-          <w:tcPr>
-            <w:tcW w:w="4611" w:type="dxa"/>
-            <w:tcBorders>
-              <w:top w:val="nil"/>
-              <w:left w:val="single" w:sz="4" w:space="0" w:color="auto"/>
-              <w:bottom w:val="single" w:sz="4" w:space="0" w:color="auto"/>
-              <w:right w:val="single" w:sz="4" w:space="0" w:color="auto"/>
-            </w:tcBorders>
-            <w:shd w:val="clear" w:color="auto" w:fill="auto"/>
-            <w:noWrap/>
-            <w:vAlign w:val="bottom"/>
-          </w:tcPr>
-          <w:p>
-            <w:pPr>
-              <w:spacing w:after="0" w:line="360" w:lineRule="auto"/>
-              <w:rPr>
-                <w:rFonts w:ascii="Arial" w:eastAsia="Times New Roman" w:hAnsi="Arial" w:cs="Arial"/>
-                <w:sz w:val="24"/>
-                <w:szCs w:val="24"/>
-                <w:lang w:eastAsia="es-MX"/>
-              </w:rPr>
-            </w:pPr>
-            <w:r>
-              <w:rPr>
-                <w:rFonts w:ascii="Arial" w:eastAsia="Times New Roman" w:hAnsi="Arial" w:cs="Arial"/>
-                <w:sz w:val="24"/>
-                <w:szCs w:val="24"/>
-                <w:lang w:eastAsia="es-MX"/>
-              </w:rPr>
-              <w:t>An</w:t>
-            </w:r>
-            <w:r>
-              <w:rPr>
-                <w:rFonts w:ascii="Arial" w:eastAsia="Times New Roman" w:hAnsi="Arial" w:cs="Arial"/>
-                <w:sz w:val="24"/>
-                <w:szCs w:val="24"/>
-                <w:lang w:eastAsia="es-MX"/>
-              </w:rPr>
-              <w:t>á</w:t>
-            </w:r>
-            <w:r>
-              <w:rPr>
-                <w:rFonts w:ascii="Arial" w:eastAsia="Times New Roman" w:hAnsi="Arial" w:cs="Arial"/>
-                <w:sz w:val="24"/>
-                <w:szCs w:val="24"/>
-                <w:lang w:eastAsia="es-MX"/>
-              </w:rPr>
-              <w:t>lisis</w:t>
-            </w:r>
-            <w:r>
-              <w:rPr>
-                <w:rFonts w:ascii="Arial" w:eastAsia="Times New Roman" w:hAnsi="Arial" w:cs="Arial"/>
-                <w:color w:val="FF0000"/>
-                <w:sz w:val="24"/>
-                <w:szCs w:val="24"/>
-                <w:lang w:eastAsia="es-MX"/>
-              </w:rPr>
-              <w:t xml:space="preserve"> </w:t>
-            </w:r>
-            <w:r>
-              <w:rPr>
-                <w:rFonts w:ascii="Arial" w:eastAsia="Times New Roman" w:hAnsi="Arial" w:cs="Arial"/>
-                <w:sz w:val="24"/>
-                <w:szCs w:val="24"/>
-                <w:lang w:eastAsia="es-MX"/>
-              </w:rPr>
-              <w:t>y diseño de la aplicación</w:t>
-            </w:r>
-          </w:p>
-        </w:tc>
-        <w:tc>
-          <w:tcPr>
-            <w:tcW w:w="4395" w:type="dxa"/>
-            <w:tcBorders>
-              <w:top w:val="nil"/>
-              <w:left w:val="nil"/>
-              <w:bottom w:val="single" w:sz="4" w:space="0" w:color="auto"/>
-              <w:right w:val="single" w:sz="4" w:space="0" w:color="auto"/>
-            </w:tcBorders>
-            <w:shd w:val="clear" w:color="auto" w:fill="auto"/>
-            <w:noWrap/>
-            <w:vAlign w:val="center"/>
-          </w:tcPr>
-          <w:p>
-            <w:pPr>
-              <w:spacing w:after="0" w:line="360" w:lineRule="auto"/>
-              <w:rPr>
-                <w:rFonts w:ascii="Arial" w:eastAsia="Times New Roman" w:hAnsi="Arial" w:cs="Arial"/>
-                <w:color w:val="000000"/>
-                <w:sz w:val="24"/>
-                <w:szCs w:val="24"/>
-                <w:lang w:eastAsia="es-MX"/>
-              </w:rPr>
-            </w:pPr>
-            <w:r>
-              <w:rPr>
-                <w:rFonts w:ascii="Arial" w:eastAsia="Times New Roman" w:hAnsi="Arial" w:cs="Arial"/>
-                <w:color w:val="000000"/>
-                <w:sz w:val="24"/>
-                <w:szCs w:val="24"/>
-                <w:lang w:eastAsia="es-MX"/>
-              </w:rPr>
-              <w:t>02/03/2019</w:t>
-            </w:r>
-          </w:p>
-        </w:tc>
-      </w:tr>
-      <w:tr>
-        <w:trPr>
-          <w:trHeight w:val="123"/>
-        </w:trPr>
-        <w:tc>
-          <w:tcPr>
-            <w:tcW w:w="4611" w:type="dxa"/>
-            <w:tcBorders>
-              <w:top w:val="nil"/>
-              <w:left w:val="single" w:sz="4" w:space="0" w:color="auto"/>
-              <w:bottom w:val="single" w:sz="4" w:space="0" w:color="auto"/>
-              <w:right w:val="single" w:sz="4" w:space="0" w:color="auto"/>
-            </w:tcBorders>
-            <w:shd w:val="clear" w:color="auto" w:fill="auto"/>
-            <w:noWrap/>
-            <w:vAlign w:val="bottom"/>
-          </w:tcPr>
-          <w:p>
-            <w:pPr>
-              <w:spacing w:after="0" w:line="360" w:lineRule="auto"/>
-              <w:rPr>
-                <w:rFonts w:ascii="Arial" w:eastAsia="Times New Roman" w:hAnsi="Arial" w:cs="Arial"/>
-                <w:sz w:val="24"/>
-                <w:szCs w:val="24"/>
-                <w:lang w:eastAsia="es-MX"/>
-              </w:rPr>
-            </w:pPr>
-            <w:r>
-              <w:rPr>
-                <w:rFonts w:ascii="Arial" w:eastAsia="Times New Roman" w:hAnsi="Arial" w:cs="Arial"/>
-                <w:sz w:val="24"/>
-                <w:szCs w:val="24"/>
-                <w:lang w:eastAsia="es-MX"/>
-              </w:rPr>
-              <w:t>Diseño de la interfaz de usuario</w:t>
-            </w:r>
-          </w:p>
-        </w:tc>
-        <w:tc>
-          <w:tcPr>
-            <w:tcW w:w="4395" w:type="dxa"/>
-            <w:tcBorders>
-              <w:top w:val="nil"/>
-              <w:left w:val="nil"/>
-              <w:bottom w:val="single" w:sz="4" w:space="0" w:color="auto"/>
-              <w:right w:val="single" w:sz="4" w:space="0" w:color="auto"/>
-            </w:tcBorders>
-            <w:shd w:val="clear" w:color="auto" w:fill="auto"/>
-            <w:noWrap/>
-            <w:vAlign w:val="center"/>
-          </w:tcPr>
-          <w:p>
-            <w:pPr>
-              <w:spacing w:after="0" w:line="360" w:lineRule="auto"/>
-              <w:rPr>
-                <w:rFonts w:ascii="Arial" w:eastAsia="Times New Roman" w:hAnsi="Arial" w:cs="Arial"/>
-                <w:color w:val="000000"/>
-                <w:sz w:val="24"/>
-                <w:szCs w:val="24"/>
-                <w:lang w:eastAsia="es-MX"/>
-              </w:rPr>
-            </w:pPr>
-            <w:r>
-              <w:rPr>
-                <w:rFonts w:ascii="Arial" w:eastAsia="Times New Roman" w:hAnsi="Arial" w:cs="Arial"/>
-                <w:color w:val="000000"/>
-                <w:sz w:val="24"/>
-                <w:szCs w:val="24"/>
-                <w:lang w:eastAsia="es-MX"/>
-              </w:rPr>
-              <w:t>11/03/2019</w:t>
-            </w:r>
-          </w:p>
-        </w:tc>
-      </w:tr>
-      <w:tr>
-        <w:trPr>
-          <w:trHeight w:val="123"/>
-        </w:trPr>
-        <w:tc>
-          <w:tcPr>
-            <w:tcW w:w="4611" w:type="dxa"/>
-            <w:tcBorders>
-              <w:top w:val="nil"/>
-              <w:left w:val="single" w:sz="4" w:space="0" w:color="auto"/>
-              <w:bottom w:val="single" w:sz="4" w:space="0" w:color="auto"/>
-              <w:right w:val="single" w:sz="4" w:space="0" w:color="auto"/>
-            </w:tcBorders>
-            <w:shd w:val="clear" w:color="auto" w:fill="auto"/>
-            <w:noWrap/>
-            <w:vAlign w:val="bottom"/>
-          </w:tcPr>
-          <w:p>
-            <w:pPr>
-              <w:spacing w:after="0" w:line="360" w:lineRule="auto"/>
-              <w:rPr>
-                <w:rFonts w:ascii="Arial" w:eastAsia="Times New Roman" w:hAnsi="Arial" w:cs="Arial"/>
-                <w:sz w:val="24"/>
-                <w:szCs w:val="24"/>
-                <w:lang w:eastAsia="es-MX"/>
-              </w:rPr>
-            </w:pPr>
-            <w:r>
-              <w:rPr>
-                <w:rFonts w:ascii="Arial" w:eastAsia="Times New Roman" w:hAnsi="Arial" w:cs="Arial"/>
-                <w:sz w:val="24"/>
-                <w:szCs w:val="24"/>
-                <w:lang w:eastAsia="es-MX"/>
-              </w:rPr>
-              <w:t>Implementación del software</w:t>
-            </w:r>
-          </w:p>
-        </w:tc>
-        <w:tc>
-          <w:tcPr>
-            <w:tcW w:w="4395" w:type="dxa"/>
-            <w:tcBorders>
-              <w:top w:val="nil"/>
-              <w:left w:val="nil"/>
-              <w:bottom w:val="single" w:sz="4" w:space="0" w:color="auto"/>
-              <w:right w:val="single" w:sz="4" w:space="0" w:color="auto"/>
-            </w:tcBorders>
-            <w:shd w:val="clear" w:color="auto" w:fill="auto"/>
-            <w:noWrap/>
-            <w:vAlign w:val="center"/>
-          </w:tcPr>
-          <w:p>
-            <w:pPr>
-              <w:spacing w:after="0" w:line="360" w:lineRule="auto"/>
-              <w:rPr>
-                <w:rFonts w:ascii="Arial" w:eastAsia="Times New Roman" w:hAnsi="Arial" w:cs="Arial"/>
-                <w:color w:val="000000"/>
-                <w:sz w:val="24"/>
-                <w:szCs w:val="24"/>
-                <w:lang w:eastAsia="es-MX"/>
-              </w:rPr>
-            </w:pPr>
-            <w:r>
-              <w:rPr>
-                <w:rFonts w:ascii="Arial" w:eastAsia="Times New Roman" w:hAnsi="Arial" w:cs="Arial"/>
-                <w:color w:val="000000"/>
-                <w:sz w:val="24"/>
-                <w:szCs w:val="24"/>
-                <w:lang w:eastAsia="es-MX"/>
-              </w:rPr>
-              <w:t>06/06/2019</w:t>
-            </w:r>
-          </w:p>
-        </w:tc>
-      </w:tr>
-      <w:tr>
-        <w:trPr>
-          <w:trHeight w:val="123"/>
-        </w:trPr>
-        <w:tc>
-          <w:tcPr>
-            <w:tcW w:w="4611" w:type="dxa"/>
-            <w:tcBorders>
-              <w:top w:val="nil"/>
-              <w:left w:val="single" w:sz="4" w:space="0" w:color="auto"/>
-              <w:bottom w:val="single" w:sz="4" w:space="0" w:color="auto"/>
-              <w:right w:val="single" w:sz="4" w:space="0" w:color="auto"/>
-            </w:tcBorders>
-            <w:shd w:val="clear" w:color="auto" w:fill="auto"/>
-            <w:noWrap/>
-            <w:vAlign w:val="bottom"/>
-          </w:tcPr>
-          <w:p>
-            <w:pPr>
-              <w:spacing w:after="0" w:line="360" w:lineRule="auto"/>
-              <w:rPr>
-                <w:rFonts w:ascii="Arial" w:eastAsia="Times New Roman" w:hAnsi="Arial" w:cs="Arial"/>
-                <w:sz w:val="24"/>
-                <w:szCs w:val="24"/>
-                <w:lang w:eastAsia="es-MX"/>
-              </w:rPr>
-            </w:pPr>
-            <w:r>
-              <w:rPr>
-                <w:rFonts w:ascii="Arial" w:eastAsia="Times New Roman" w:hAnsi="Arial" w:cs="Arial"/>
-                <w:sz w:val="24"/>
-                <w:szCs w:val="24"/>
-                <w:lang w:eastAsia="es-MX"/>
-              </w:rPr>
-              <w:t>Pruebas finales</w:t>
-            </w:r>
-          </w:p>
-        </w:tc>
-        <w:tc>
-          <w:tcPr>
-            <w:tcW w:w="4395" w:type="dxa"/>
-            <w:tcBorders>
-              <w:top w:val="nil"/>
-              <w:left w:val="nil"/>
-              <w:bottom w:val="single" w:sz="4" w:space="0" w:color="auto"/>
-              <w:right w:val="single" w:sz="4" w:space="0" w:color="auto"/>
-            </w:tcBorders>
-            <w:shd w:val="clear" w:color="auto" w:fill="auto"/>
-            <w:noWrap/>
-            <w:vAlign w:val="center"/>
-          </w:tcPr>
-          <w:p>
-            <w:pPr>
-              <w:spacing w:after="0" w:line="360" w:lineRule="auto"/>
-              <w:rPr>
-                <w:rFonts w:ascii="Arial" w:eastAsia="Times New Roman" w:hAnsi="Arial" w:cs="Arial"/>
-                <w:color w:val="000000"/>
-                <w:sz w:val="24"/>
-                <w:szCs w:val="24"/>
-                <w:lang w:eastAsia="es-MX"/>
-              </w:rPr>
-            </w:pPr>
-            <w:r>
-              <w:rPr>
-                <w:rFonts w:ascii="Arial" w:eastAsia="Times New Roman" w:hAnsi="Arial" w:cs="Arial"/>
-                <w:color w:val="000000"/>
-                <w:sz w:val="24"/>
-                <w:szCs w:val="24"/>
-                <w:lang w:eastAsia="es-MX"/>
-              </w:rPr>
-              <w:t>07/07/2019</w:t>
-            </w:r>
-          </w:p>
-        </w:tc>
-      </w:tr>
-      <w:tr>
-        <w:trPr>
-          <w:trHeight w:val="123"/>
-        </w:trPr>
-        <w:tc>
-          <w:tcPr>
-            <w:tcW w:w="4611" w:type="dxa"/>
-            <w:tcBorders>
-              <w:top w:val="nil"/>
-              <w:left w:val="single" w:sz="4" w:space="0" w:color="auto"/>
-              <w:bottom w:val="single" w:sz="4" w:space="0" w:color="auto"/>
-              <w:right w:val="single" w:sz="4" w:space="0" w:color="auto"/>
-            </w:tcBorders>
-            <w:shd w:val="clear" w:color="auto" w:fill="auto"/>
-            <w:noWrap/>
-            <w:vAlign w:val="bottom"/>
-          </w:tcPr>
-          <w:p>
-            <w:pPr>
-              <w:spacing w:after="0" w:line="360" w:lineRule="auto"/>
-              <w:rPr>
-                <w:rFonts w:ascii="Arial" w:eastAsia="Times New Roman" w:hAnsi="Arial" w:cs="Arial"/>
-                <w:sz w:val="24"/>
-                <w:szCs w:val="24"/>
-                <w:lang w:eastAsia="es-MX"/>
-              </w:rPr>
-            </w:pPr>
-            <w:r>
-              <w:rPr>
-                <w:rFonts w:ascii="Arial" w:eastAsia="Times New Roman" w:hAnsi="Arial" w:cs="Arial"/>
-                <w:sz w:val="24"/>
-                <w:szCs w:val="24"/>
-                <w:lang w:eastAsia="es-MX"/>
-              </w:rPr>
-              <w:t>Liberación del sistema</w:t>
-            </w:r>
-          </w:p>
-        </w:tc>
-        <w:tc>
-          <w:tcPr>
-            <w:tcW w:w="4395" w:type="dxa"/>
-            <w:tcBorders>
-              <w:top w:val="nil"/>
-              <w:left w:val="nil"/>
-              <w:bottom w:val="single" w:sz="4" w:space="0" w:color="auto"/>
-              <w:right w:val="single" w:sz="4" w:space="0" w:color="auto"/>
-            </w:tcBorders>
-            <w:shd w:val="clear" w:color="auto" w:fill="auto"/>
-            <w:noWrap/>
-            <w:vAlign w:val="center"/>
-          </w:tcPr>
-          <w:p>
-            <w:pPr>
-              <w:spacing w:after="0" w:line="360" w:lineRule="auto"/>
-              <w:rPr>
-                <w:rFonts w:ascii="Arial" w:eastAsia="Times New Roman" w:hAnsi="Arial" w:cs="Arial"/>
-                <w:color w:val="000000"/>
-                <w:sz w:val="24"/>
-                <w:szCs w:val="24"/>
-                <w:lang w:eastAsia="es-MX"/>
-              </w:rPr>
-            </w:pPr>
-            <w:r>
-              <w:rPr>
-                <w:rFonts w:ascii="Arial" w:eastAsia="Times New Roman" w:hAnsi="Arial" w:cs="Arial"/>
-                <w:color w:val="000000"/>
-                <w:sz w:val="24"/>
-                <w:szCs w:val="24"/>
-                <w:lang w:eastAsia="es-MX"/>
-              </w:rPr>
-              <w:t>04/08/2019</w:t>
-            </w:r>
-          </w:p>
-        </w:tc>
-      </w:tr>
-      <w:tr>
-        <w:trPr>
-          <w:trHeight w:val="123"/>
-        </w:trPr>
-        <w:tc>
-          <w:tcPr>
-            <w:tcW w:w="4611" w:type="dxa"/>
-            <w:tcBorders>
-              <w:top w:val="nil"/>
-              <w:left w:val="single" w:sz="4" w:space="0" w:color="auto"/>
-              <w:bottom w:val="single" w:sz="4" w:space="0" w:color="auto"/>
-              <w:right w:val="single" w:sz="4" w:space="0" w:color="auto"/>
-            </w:tcBorders>
-            <w:shd w:val="clear" w:color="auto" w:fill="auto"/>
-            <w:noWrap/>
-            <w:vAlign w:val="bottom"/>
-          </w:tcPr>
-          <w:p>
-            <w:pPr>
-              <w:spacing w:after="0" w:line="360" w:lineRule="auto"/>
-              <w:rPr>
-                <w:rFonts w:ascii="Arial" w:eastAsia="Times New Roman" w:hAnsi="Arial" w:cs="Arial"/>
-                <w:sz w:val="24"/>
-                <w:szCs w:val="24"/>
-                <w:lang w:eastAsia="es-MX"/>
-              </w:rPr>
-            </w:pPr>
-            <w:r>
-              <w:rPr>
-                <w:rFonts w:ascii="Arial" w:eastAsia="Times New Roman" w:hAnsi="Arial" w:cs="Arial"/>
-                <w:sz w:val="24"/>
-                <w:szCs w:val="24"/>
-                <w:lang w:eastAsia="es-MX"/>
-              </w:rPr>
-              <w:t>Entrega del proyecto</w:t>
-            </w:r>
-          </w:p>
-        </w:tc>
-        <w:tc>
-          <w:tcPr>
-            <w:tcW w:w="4395" w:type="dxa"/>
-            <w:tcBorders>
-              <w:top w:val="nil"/>
-              <w:left w:val="nil"/>
-              <w:bottom w:val="single" w:sz="4" w:space="0" w:color="auto"/>
-              <w:right w:val="single" w:sz="4" w:space="0" w:color="auto"/>
-            </w:tcBorders>
-            <w:shd w:val="clear" w:color="auto" w:fill="auto"/>
-            <w:noWrap/>
-            <w:vAlign w:val="center"/>
-          </w:tcPr>
-          <w:p>
-            <w:pPr>
-              <w:spacing w:after="0" w:line="360" w:lineRule="auto"/>
-              <w:rPr>
-                <w:rFonts w:ascii="Arial" w:eastAsia="Times New Roman" w:hAnsi="Arial" w:cs="Arial"/>
-                <w:color w:val="000000"/>
-                <w:sz w:val="24"/>
-                <w:szCs w:val="24"/>
-                <w:lang w:eastAsia="es-MX"/>
-              </w:rPr>
-            </w:pPr>
-            <w:r>
-              <w:rPr>
-                <w:rFonts w:ascii="Arial" w:eastAsia="Times New Roman" w:hAnsi="Arial" w:cs="Arial"/>
-                <w:color w:val="000000"/>
-                <w:sz w:val="24"/>
-                <w:szCs w:val="24"/>
-                <w:lang w:eastAsia="es-MX"/>
-              </w:rPr>
               <w:t>12/08/2019</w:t>
             </w:r>
           </w:p>
         </w:tc>
       </w:tr>
     </w:tbl>
+    <w:p/>
     <w:p/>
     <w:tbl>
       <w:tblPr>
@@ -4146,7 +3913,7 @@
           <w:tcPr>
             <w:tcW w:w="9067" w:type="dxa"/>
             <w:gridSpan w:val="2"/>
-            <w:shd w:val="clear" w:color="auto" w:fill="9CC2E5" w:themeFill="accent1" w:themeFillTint="99"/>
+            <w:shd w:val="clear" w:color="auto" w:fill="808080" w:themeFill="background1" w:themeFillShade="80"/>
             <w:noWrap/>
             <w:vAlign w:val="bottom"/>
             <w:hideMark/>
@@ -4172,6 +3939,7 @@
                 <w:szCs w:val="24"/>
                 <w:lang w:eastAsia="es-MX"/>
               </w:rPr>
+              <w:lastRenderedPageBreak/>
               <w:t>ORGANIZACIONES O GRUPOS ORGANIZACIONALES QUE INTERVIENEN EN EL PROYECTO:</w:t>
             </w:r>
           </w:p>
@@ -4184,7 +3952,7 @@
         <w:tc>
           <w:tcPr>
             <w:tcW w:w="4531" w:type="dxa"/>
-            <w:shd w:val="clear" w:color="auto" w:fill="BDD6EE" w:themeFill="accent1" w:themeFillTint="66"/>
+            <w:shd w:val="clear" w:color="auto" w:fill="BFBFBF" w:themeFill="background1" w:themeFillShade="BF"/>
             <w:noWrap/>
             <w:vAlign w:val="bottom"/>
             <w:hideMark/>
@@ -4217,7 +3985,7 @@
         <w:tc>
           <w:tcPr>
             <w:tcW w:w="4536" w:type="dxa"/>
-            <w:shd w:val="clear" w:color="auto" w:fill="BDD6EE" w:themeFill="accent1" w:themeFillTint="66"/>
+            <w:shd w:val="clear" w:color="auto" w:fill="BFBFBF" w:themeFill="background1" w:themeFillShade="BF"/>
             <w:noWrap/>
             <w:vAlign w:val="bottom"/>
             <w:hideMark/>
@@ -4460,7 +4228,7 @@
         <w:tc>
           <w:tcPr>
             <w:tcW w:w="9067" w:type="dxa"/>
-            <w:shd w:val="clear" w:color="auto" w:fill="9CC2E5" w:themeFill="accent1" w:themeFillTint="99"/>
+            <w:shd w:val="clear" w:color="auto" w:fill="808080" w:themeFill="background1" w:themeFillShade="80"/>
             <w:vAlign w:val="center"/>
           </w:tcPr>
           <w:p>
@@ -4523,7 +4291,6 @@
                 <w:sz w:val="24"/>
                 <w:szCs w:val="24"/>
               </w:rPr>
-              <w:lastRenderedPageBreak/>
               <w:t>Desorganización en el equipo</w:t>
             </w:r>
           </w:p>
@@ -4684,6 +4451,11 @@
       </w:tr>
     </w:tbl>
     <w:p/>
+    <w:p>
+      <w:r>
+        <w:br w:type="page"/>
+      </w:r>
+    </w:p>
     <w:tbl>
       <w:tblPr>
         <w:tblpPr w:leftFromText="141" w:rightFromText="141" w:vertAnchor="text" w:horzAnchor="margin" w:tblpY="22"/>
@@ -4708,7 +4480,7 @@
         <w:tc>
           <w:tcPr>
             <w:tcW w:w="9067" w:type="dxa"/>
-            <w:shd w:val="clear" w:color="auto" w:fill="9CC2E5" w:themeFill="accent1" w:themeFillTint="99"/>
+            <w:shd w:val="clear" w:color="auto" w:fill="808080" w:themeFill="background1" w:themeFillShade="80"/>
             <w:vAlign w:val="center"/>
           </w:tcPr>
           <w:p>
@@ -4735,6 +4507,7 @@
                 <w:szCs w:val="24"/>
                 <w:lang w:val="es-ES_tradnl"/>
               </w:rPr>
+              <w:lastRenderedPageBreak/>
               <w:t>PRINCIPALES OPORTUNIDADES DEL PROYECTO:</w:t>
             </w:r>
           </w:p>
@@ -4836,12 +4609,18 @@
         </w:tc>
       </w:tr>
     </w:tbl>
+    <w:p/>
+    <w:p/>
+    <w:p/>
     <w:p>
       <w:pPr>
         <w:tabs>
           <w:tab w:val="left" w:pos="3377"/>
         </w:tabs>
       </w:pPr>
+      <w:r>
+        <w:tab/>
+      </w:r>
     </w:p>
     <w:tbl>
       <w:tblPr>
@@ -4873,7 +4652,7 @@
               <w:bottom w:val="single" w:sz="4" w:space="0" w:color="auto"/>
               <w:right w:val="single" w:sz="4" w:space="0" w:color="000000"/>
             </w:tcBorders>
-            <w:shd w:val="clear" w:color="auto" w:fill="9CC2E5" w:themeFill="accent1" w:themeFillTint="99"/>
+            <w:shd w:val="clear" w:color="auto" w:fill="808080" w:themeFill="background1" w:themeFillShade="80"/>
           </w:tcPr>
           <w:p>
             <w:pPr>
@@ -4915,7 +4694,7 @@
               <w:bottom w:val="single" w:sz="4" w:space="0" w:color="auto"/>
               <w:right w:val="single" w:sz="4" w:space="0" w:color="000000"/>
             </w:tcBorders>
-            <w:shd w:val="clear" w:color="auto" w:fill="BDD6EE" w:themeFill="accent1" w:themeFillTint="66"/>
+            <w:shd w:val="clear" w:color="auto" w:fill="BFBFBF" w:themeFill="background1" w:themeFillShade="BF"/>
           </w:tcPr>
           <w:p>
             <w:pPr>
@@ -4972,7 +4751,7 @@
               <w:bottom w:val="single" w:sz="4" w:space="0" w:color="auto"/>
               <w:right w:val="single" w:sz="4" w:space="0" w:color="auto"/>
             </w:tcBorders>
-            <w:shd w:val="clear" w:color="auto" w:fill="BDD6EE" w:themeFill="accent1" w:themeFillTint="66"/>
+            <w:shd w:val="clear" w:color="auto" w:fill="BFBFBF" w:themeFill="background1" w:themeFillShade="BF"/>
             <w:noWrap/>
             <w:vAlign w:val="bottom"/>
             <w:hideMark/>
@@ -5806,7 +5585,6 @@
                 <w:szCs w:val="24"/>
                 <w:lang w:eastAsia="es-MX"/>
               </w:rPr>
-              <w:lastRenderedPageBreak/>
               <w:t>$550</w:t>
             </w:r>
           </w:p>
@@ -5947,7 +5725,7 @@
               <w:bottom w:val="single" w:sz="4" w:space="0" w:color="auto"/>
               <w:right w:val="single" w:sz="4" w:space="0" w:color="000000"/>
             </w:tcBorders>
-            <w:shd w:val="clear" w:color="auto" w:fill="BDD6EE" w:themeFill="accent1" w:themeFillTint="66"/>
+            <w:shd w:val="clear" w:color="auto" w:fill="BFBFBF" w:themeFill="background1" w:themeFillShade="BF"/>
           </w:tcPr>
           <w:p>
             <w:pPr>
@@ -5972,7 +5750,7 @@
               <w:bottom w:val="single" w:sz="4" w:space="0" w:color="auto"/>
               <w:right w:val="single" w:sz="4" w:space="0" w:color="000000"/>
             </w:tcBorders>
-            <w:shd w:val="clear" w:color="auto" w:fill="BDD6EE" w:themeFill="accent1" w:themeFillTint="66"/>
+            <w:shd w:val="clear" w:color="auto" w:fill="BFBFBF" w:themeFill="background1" w:themeFillShade="BF"/>
             <w:noWrap/>
             <w:vAlign w:val="bottom"/>
             <w:hideMark/>
@@ -6102,6 +5880,7 @@
                 <w:szCs w:val="24"/>
                 <w:lang w:eastAsia="es-MX"/>
               </w:rPr>
+              <w:lastRenderedPageBreak/>
               <w:t>5. Reserva de contingencia</w:t>
             </w:r>
           </w:p>
@@ -6316,7 +6095,7 @@
               <w:bottom w:val="single" w:sz="4" w:space="0" w:color="auto"/>
               <w:right w:val="single" w:sz="4" w:space="0" w:color="000000"/>
             </w:tcBorders>
-            <w:shd w:val="clear" w:color="auto" w:fill="BDD6EE" w:themeFill="accent1" w:themeFillTint="66"/>
+            <w:shd w:val="clear" w:color="auto" w:fill="BFBFBF" w:themeFill="background1" w:themeFillShade="BF"/>
           </w:tcPr>
           <w:p>
             <w:pPr>
@@ -6341,7 +6120,7 @@
               <w:bottom w:val="single" w:sz="4" w:space="0" w:color="auto"/>
               <w:right w:val="single" w:sz="4" w:space="0" w:color="000000"/>
             </w:tcBorders>
-            <w:shd w:val="clear" w:color="auto" w:fill="BDD6EE" w:themeFill="accent1" w:themeFillTint="66"/>
+            <w:shd w:val="clear" w:color="auto" w:fill="BFBFBF" w:themeFill="background1" w:themeFillShade="BF"/>
             <w:noWrap/>
             <w:vAlign w:val="bottom"/>
             <w:hideMark/>
@@ -6433,6 +6212,7 @@
         </w:tc>
       </w:tr>
     </w:tbl>
+    <w:p/>
     <w:p/>
     <w:tbl>
       <w:tblPr>
@@ -6448,9 +6228,9 @@
         <w:gridCol w:w="2835"/>
         <w:gridCol w:w="1776"/>
         <w:gridCol w:w="1418"/>
-        <w:gridCol w:w="1342"/>
-        <w:gridCol w:w="1897"/>
-        <w:gridCol w:w="1654"/>
+        <w:gridCol w:w="1125"/>
+        <w:gridCol w:w="1922"/>
+        <w:gridCol w:w="1846"/>
       </w:tblGrid>
       <w:tr>
         <w:trPr>
@@ -6468,14 +6248,13 @@
               <w:bottom w:val="single" w:sz="4" w:space="0" w:color="auto"/>
               <w:right w:val="single" w:sz="4" w:space="0" w:color="auto"/>
             </w:tcBorders>
-            <w:shd w:val="clear" w:color="auto" w:fill="9CC2E5" w:themeFill="accent1" w:themeFillTint="99"/>
+            <w:shd w:val="clear" w:color="auto" w:fill="808080" w:themeFill="background1" w:themeFillShade="80"/>
             <w:noWrap/>
             <w:vAlign w:val="bottom"/>
           </w:tcPr>
           <w:p>
             <w:pPr>
               <w:spacing w:after="0" w:line="360" w:lineRule="auto"/>
-              <w:jc w:val="center"/>
               <w:rPr>
                 <w:rFonts w:ascii="Arial" w:eastAsia="Times New Roman" w:hAnsi="Arial" w:cs="Arial"/>
                 <w:b/>
@@ -6512,7 +6291,7 @@
               <w:bottom w:val="single" w:sz="4" w:space="0" w:color="auto"/>
               <w:right w:val="single" w:sz="4" w:space="0" w:color="auto"/>
             </w:tcBorders>
-            <w:shd w:val="clear" w:color="auto" w:fill="BDD6EE" w:themeFill="accent1" w:themeFillTint="66"/>
+            <w:shd w:val="clear" w:color="auto" w:fill="BFBFBF" w:themeFill="background1" w:themeFillShade="BF"/>
             <w:noWrap/>
             <w:vAlign w:val="bottom"/>
             <w:hideMark/>
@@ -6552,7 +6331,7 @@
               <w:bottom w:val="single" w:sz="4" w:space="0" w:color="auto"/>
               <w:right w:val="single" w:sz="4" w:space="0" w:color="auto"/>
             </w:tcBorders>
-            <w:shd w:val="clear" w:color="auto" w:fill="BDD6EE" w:themeFill="accent1" w:themeFillTint="66"/>
+            <w:shd w:val="clear" w:color="auto" w:fill="BFBFBF" w:themeFill="background1" w:themeFillShade="BF"/>
             <w:noWrap/>
             <w:vAlign w:val="bottom"/>
             <w:hideMark/>
@@ -6592,7 +6371,7 @@
               <w:bottom w:val="single" w:sz="4" w:space="0" w:color="auto"/>
               <w:right w:val="single" w:sz="4" w:space="0" w:color="auto"/>
             </w:tcBorders>
-            <w:shd w:val="clear" w:color="auto" w:fill="BDD6EE" w:themeFill="accent1" w:themeFillTint="66"/>
+            <w:shd w:val="clear" w:color="auto" w:fill="BFBFBF" w:themeFill="background1" w:themeFillShade="BF"/>
             <w:noWrap/>
             <w:vAlign w:val="bottom"/>
             <w:hideMark/>
@@ -6632,7 +6411,7 @@
               <w:bottom w:val="single" w:sz="4" w:space="0" w:color="auto"/>
               <w:right w:val="single" w:sz="4" w:space="0" w:color="auto"/>
             </w:tcBorders>
-            <w:shd w:val="clear" w:color="auto" w:fill="BDD6EE" w:themeFill="accent1" w:themeFillTint="66"/>
+            <w:shd w:val="clear" w:color="auto" w:fill="BFBFBF" w:themeFill="background1" w:themeFillShade="BF"/>
             <w:noWrap/>
             <w:vAlign w:val="bottom"/>
             <w:hideMark/>
@@ -6672,7 +6451,7 @@
               <w:bottom w:val="single" w:sz="4" w:space="0" w:color="auto"/>
               <w:right w:val="single" w:sz="4" w:space="0" w:color="auto"/>
             </w:tcBorders>
-            <w:shd w:val="clear" w:color="auto" w:fill="BDD6EE" w:themeFill="accent1" w:themeFillTint="66"/>
+            <w:shd w:val="clear" w:color="auto" w:fill="BFBFBF" w:themeFill="background1" w:themeFillShade="BF"/>
             <w:vAlign w:val="bottom"/>
           </w:tcPr>
           <w:p>
@@ -6871,16 +6650,6 @@
                 <w:lang w:eastAsia="es-MX"/>
               </w:rPr>
             </w:pPr>
-            <w:r>
-              <w:rPr>
-                <w:rFonts w:ascii="Arial" w:eastAsia="Times New Roman" w:hAnsi="Arial" w:cs="Arial"/>
-                <w:color w:val="000000"/>
-                <w:sz w:val="24"/>
-                <w:szCs w:val="24"/>
-                <w:lang w:eastAsia="es-MX"/>
-              </w:rPr>
-              <w:t>07/02/2019</w:t>
-            </w:r>
           </w:p>
         </w:tc>
         <w:tc>
@@ -6926,14 +6695,13 @@
               <w:bottom w:val="single" w:sz="4" w:space="0" w:color="auto"/>
               <w:right w:val="single" w:sz="4" w:space="0" w:color="auto"/>
             </w:tcBorders>
-            <w:shd w:val="clear" w:color="auto" w:fill="9CC2E5" w:themeFill="accent1" w:themeFillTint="99"/>
+            <w:shd w:val="clear" w:color="auto" w:fill="808080" w:themeFill="background1" w:themeFillShade="80"/>
             <w:noWrap/>
             <w:vAlign w:val="center"/>
           </w:tcPr>
           <w:p>
             <w:pPr>
               <w:spacing w:after="0" w:line="360" w:lineRule="auto"/>
-              <w:jc w:val="center"/>
               <w:rPr>
                 <w:rFonts w:ascii="Arial" w:eastAsia="Times New Roman" w:hAnsi="Arial" w:cs="Arial"/>
                 <w:b/>
@@ -7099,16 +6867,6 @@
                 <w:lang w:eastAsia="es-MX"/>
               </w:rPr>
             </w:pPr>
-            <w:r>
-              <w:rPr>
-                <w:rFonts w:ascii="Arial" w:eastAsia="Times New Roman" w:hAnsi="Arial" w:cs="Arial"/>
-                <w:color w:val="000000"/>
-                <w:sz w:val="24"/>
-                <w:szCs w:val="24"/>
-                <w:lang w:eastAsia="es-MX"/>
-              </w:rPr>
-              <w:t>07/02/2019</w:t>
-            </w:r>
           </w:p>
         </w:tc>
         <w:tc>
@@ -7142,7 +6900,6 @@
     <w:p/>
     <w:sectPr>
       <w:headerReference w:type="default" r:id="rId8"/>
-      <w:footerReference w:type="default" r:id="rId9"/>
       <w:pgSz w:w="12240" w:h="15840" w:code="1"/>
       <w:pgMar w:top="1418" w:right="1418" w:bottom="1418" w:left="1701" w:header="709" w:footer="709" w:gutter="0"/>
       <w:cols w:space="708"/>
@@ -7177,30 +6934,55 @@
 </w:endnotes>
 </file>
 
-<file path=word/footer1.xml><?xml version="1.0" encoding="utf-8"?>
-<w:ftr xmlns:wpc="http://schemas.microsoft.com/office/word/2010/wordprocessingCanvas" xmlns:cx="http://schemas.microsoft.com/office/drawing/2014/chartex" xmlns:cx1="http://schemas.microsoft.com/office/drawing/2015/9/8/chartex" xmlns:cx2="http://schemas.microsoft.com/office/drawing/2015/10/21/chartex" xmlns:cx3="http://schemas.microsoft.com/office/drawing/2016/5/9/chartex" xmlns:cx4="http://schemas.microsoft.com/office/drawing/2016/5/10/chartex" xmlns:cx5="http://schemas.microsoft.com/office/drawing/2016/5/11/chartex" xmlns:cx6="http://schemas.microsoft.com/office/drawing/2016/5/12/chartex" xmlns:cx7="http://schemas.microsoft.com/office/drawing/2016/5/13/chartex" xmlns:cx8="http://schemas.microsoft.com/office/drawing/2016/5/14/chartex" xmlns:mc="http://schemas.openxmlformats.org/markup-compatibility/2006" xmlns:aink="http://schemas.microsoft.com/office/drawing/2016/ink" xmlns:am3d="http://schemas.microsoft.com/office/drawing/2017/model3d" xmlns:o="urn:schemas-microsoft-com:office:office" xmlns:r="http://schemas.openxmlformats.org/officeDocument/2006/relationships" xmlns:m="http://schemas.openxmlformats.org/officeDocument/2006/math" xmlns:v="urn:schemas-microsoft-com:vml" xmlns:wp14="http://schemas.microsoft.com/office/word/2010/wordprocessingDrawing" xmlns:wp="http://schemas.openxmlformats.org/drawingml/2006/wordprocessingDrawing" xmlns:w10="urn:schemas-microsoft-com:office:word" xmlns:w="http://schemas.openxmlformats.org/wordprocessingml/2006/main" xmlns:w14="http://schemas.microsoft.com/office/word/2010/wordml" xmlns:w15="http://schemas.microsoft.com/office/word/2012/wordml" xmlns:w16cid="http://schemas.microsoft.com/office/word/2016/wordml/cid" xmlns:w16se="http://schemas.microsoft.com/office/word/2015/wordml/symex" xmlns:wpg="http://schemas.microsoft.com/office/word/2010/wordprocessingGroup" xmlns:wpi="http://schemas.microsoft.com/office/word/2010/wordprocessingInk" xmlns:wne="http://schemas.microsoft.com/office/word/2006/wordml" xmlns:wps="http://schemas.microsoft.com/office/word/2010/wordprocessingShape" mc:Ignorable="w14 w15 w16se w16cid wp14">
+<file path=word/footnotes.xml><?xml version="1.0" encoding="utf-8"?>
+<w:footnotes xmlns:wpc="http://schemas.microsoft.com/office/word/2010/wordprocessingCanvas" xmlns:cx="http://schemas.microsoft.com/office/drawing/2014/chartex" xmlns:cx1="http://schemas.microsoft.com/office/drawing/2015/9/8/chartex" xmlns:cx2="http://schemas.microsoft.com/office/drawing/2015/10/21/chartex" xmlns:cx3="http://schemas.microsoft.com/office/drawing/2016/5/9/chartex" xmlns:cx4="http://schemas.microsoft.com/office/drawing/2016/5/10/chartex" xmlns:cx5="http://schemas.microsoft.com/office/drawing/2016/5/11/chartex" xmlns:cx6="http://schemas.microsoft.com/office/drawing/2016/5/12/chartex" xmlns:cx7="http://schemas.microsoft.com/office/drawing/2016/5/13/chartex" xmlns:cx8="http://schemas.microsoft.com/office/drawing/2016/5/14/chartex" xmlns:mc="http://schemas.openxmlformats.org/markup-compatibility/2006" xmlns:aink="http://schemas.microsoft.com/office/drawing/2016/ink" xmlns:am3d="http://schemas.microsoft.com/office/drawing/2017/model3d" xmlns:o="urn:schemas-microsoft-com:office:office" xmlns:r="http://schemas.openxmlformats.org/officeDocument/2006/relationships" xmlns:m="http://schemas.openxmlformats.org/officeDocument/2006/math" xmlns:v="urn:schemas-microsoft-com:vml" xmlns:wp14="http://schemas.microsoft.com/office/word/2010/wordprocessingDrawing" xmlns:wp="http://schemas.openxmlformats.org/drawingml/2006/wordprocessingDrawing" xmlns:w10="urn:schemas-microsoft-com:office:word" xmlns:w="http://schemas.openxmlformats.org/wordprocessingml/2006/main" xmlns:w14="http://schemas.microsoft.com/office/word/2010/wordml" xmlns:w15="http://schemas.microsoft.com/office/word/2012/wordml" xmlns:w16cid="http://schemas.microsoft.com/office/word/2016/wordml/cid" xmlns:w16se="http://schemas.microsoft.com/office/word/2015/wordml/symex" xmlns:wpg="http://schemas.microsoft.com/office/word/2010/wordprocessingGroup" xmlns:wpi="http://schemas.microsoft.com/office/word/2010/wordprocessingInk" xmlns:wne="http://schemas.microsoft.com/office/word/2006/wordml" xmlns:wps="http://schemas.microsoft.com/office/word/2010/wordprocessingShape" mc:Ignorable="w14 w15 w16se w16cid wp14">
+  <w:footnote w:type="separator" w:id="-1">
+    <w:p>
+      <w:pPr>
+        <w:spacing w:after="0" w:line="240" w:lineRule="auto"/>
+      </w:pPr>
+      <w:r>
+        <w:separator/>
+      </w:r>
+    </w:p>
+  </w:footnote>
+  <w:footnote w:type="continuationSeparator" w:id="0">
+    <w:p>
+      <w:pPr>
+        <w:spacing w:after="0" w:line="240" w:lineRule="auto"/>
+      </w:pPr>
+      <w:r>
+        <w:continuationSeparator/>
+      </w:r>
+    </w:p>
+  </w:footnote>
+</w:footnotes>
+</file>
+
+<file path=word/header1.xml><?xml version="1.0" encoding="utf-8"?>
+<w:hdr xmlns:wpc="http://schemas.microsoft.com/office/word/2010/wordprocessingCanvas" xmlns:cx="http://schemas.microsoft.com/office/drawing/2014/chartex" xmlns:cx1="http://schemas.microsoft.com/office/drawing/2015/9/8/chartex" xmlns:cx2="http://schemas.microsoft.com/office/drawing/2015/10/21/chartex" xmlns:cx3="http://schemas.microsoft.com/office/drawing/2016/5/9/chartex" xmlns:cx4="http://schemas.microsoft.com/office/drawing/2016/5/10/chartex" xmlns:cx5="http://schemas.microsoft.com/office/drawing/2016/5/11/chartex" xmlns:cx6="http://schemas.microsoft.com/office/drawing/2016/5/12/chartex" xmlns:cx7="http://schemas.microsoft.com/office/drawing/2016/5/13/chartex" xmlns:cx8="http://schemas.microsoft.com/office/drawing/2016/5/14/chartex" xmlns:mc="http://schemas.openxmlformats.org/markup-compatibility/2006" xmlns:aink="http://schemas.microsoft.com/office/drawing/2016/ink" xmlns:am3d="http://schemas.microsoft.com/office/drawing/2017/model3d" xmlns:o="urn:schemas-microsoft-com:office:office" xmlns:r="http://schemas.openxmlformats.org/officeDocument/2006/relationships" xmlns:m="http://schemas.openxmlformats.org/officeDocument/2006/math" xmlns:v="urn:schemas-microsoft-com:vml" xmlns:wp14="http://schemas.microsoft.com/office/word/2010/wordprocessingDrawing" xmlns:wp="http://schemas.openxmlformats.org/drawingml/2006/wordprocessingDrawing" xmlns:w10="urn:schemas-microsoft-com:office:word" xmlns:w="http://schemas.openxmlformats.org/wordprocessingml/2006/main" xmlns:w14="http://schemas.microsoft.com/office/word/2010/wordml" xmlns:w15="http://schemas.microsoft.com/office/word/2012/wordml" xmlns:w16cid="http://schemas.microsoft.com/office/word/2016/wordml/cid" xmlns:w16se="http://schemas.microsoft.com/office/word/2015/wordml/symex" xmlns:wpg="http://schemas.microsoft.com/office/word/2010/wordprocessingGroup" xmlns:wpi="http://schemas.microsoft.com/office/word/2010/wordprocessingInk" xmlns:wne="http://schemas.microsoft.com/office/word/2006/wordml" xmlns:wps="http://schemas.microsoft.com/office/word/2010/wordprocessingShape" mc:Ignorable="w14 w15 w16se w16cid wp14">
   <w:p>
     <w:pPr>
-      <w:pStyle w:val="Piedepgina"/>
+      <w:pStyle w:val="Encabezado"/>
     </w:pPr>
     <w:r>
       <w:rPr>
         <w:noProof/>
-        <w:lang w:val="es-ES" w:eastAsia="es-ES"/>
+        <w:lang w:eastAsia="es-MX"/>
       </w:rPr>
       <w:drawing>
-        <wp:anchor distT="0" distB="0" distL="114300" distR="114300" simplePos="0" relativeHeight="251664384" behindDoc="1" locked="0" layoutInCell="1" allowOverlap="1" wp14:anchorId="7D3606C1" wp14:editId="2E2FF0AE">
+        <wp:anchor distT="0" distB="0" distL="114300" distR="114300" simplePos="0" relativeHeight="251659264" behindDoc="1" locked="0" layoutInCell="1" allowOverlap="1" wp14:anchorId="10F40C3C" wp14:editId="7D861416">
           <wp:simplePos x="0" y="0"/>
-          <wp:positionH relativeFrom="margin">
-            <wp:posOffset>12700</wp:posOffset>
+          <wp:positionH relativeFrom="column">
+            <wp:posOffset>4520565</wp:posOffset>
           </wp:positionH>
           <wp:positionV relativeFrom="paragraph">
-            <wp:posOffset>-64770</wp:posOffset>
+            <wp:posOffset>-135255</wp:posOffset>
           </wp:positionV>
-          <wp:extent cx="5779232" cy="86360"/>
-          <wp:effectExtent l="0" t="0" r="0" b="8890"/>
+          <wp:extent cx="1822174" cy="838200"/>
+          <wp:effectExtent l="0" t="0" r="6985" b="0"/>
           <wp:wrapNone/>
-          <wp:docPr id="6" name="Imagen 6"/>
+          <wp:docPr id="2" name="Imagen 2" descr="C:\Users\Franck Velasco\Desktop\UTS.png"/>
           <wp:cNvGraphicFramePr>
             <a:graphicFrameLocks xmlns:a="http://schemas.openxmlformats.org/drawingml/2006/main" noChangeAspect="1"/>
           </wp:cNvGraphicFramePr>
@@ -7208,7 +6990,7 @@
             <a:graphicData uri="http://schemas.openxmlformats.org/drawingml/2006/picture">
               <pic:pic xmlns:pic="http://schemas.openxmlformats.org/drawingml/2006/picture">
                 <pic:nvPicPr>
-                  <pic:cNvPr id="0" name="Picture 2"/>
+                  <pic:cNvPr id="0" name="Picture 1" descr="C:\Users\Franck Velasco\Desktop\UTS.png"/>
                   <pic:cNvPicPr>
                     <a:picLocks noChangeAspect="1" noChangeArrowheads="1"/>
                   </pic:cNvPicPr>
@@ -7229,229 +7011,7 @@
                 <pic:spPr bwMode="auto">
                   <a:xfrm>
                     <a:off x="0" y="0"/>
-                    <a:ext cx="5779232" cy="86360"/>
-                  </a:xfrm>
-                  <a:prstGeom prst="rect">
-                    <a:avLst/>
-                  </a:prstGeom>
-                  <a:noFill/>
-                </pic:spPr>
-              </pic:pic>
-            </a:graphicData>
-          </a:graphic>
-          <wp14:sizeRelH relativeFrom="margin">
-            <wp14:pctWidth>0</wp14:pctWidth>
-          </wp14:sizeRelH>
-          <wp14:sizeRelV relativeFrom="margin">
-            <wp14:pctHeight>0</wp14:pctHeight>
-          </wp14:sizeRelV>
-        </wp:anchor>
-      </w:drawing>
-    </w:r>
-  </w:p>
-</w:ftr>
-</file>
-
-<file path=word/footnotes.xml><?xml version="1.0" encoding="utf-8"?>
-<w:footnotes xmlns:wpc="http://schemas.microsoft.com/office/word/2010/wordprocessingCanvas" xmlns:cx="http://schemas.microsoft.com/office/drawing/2014/chartex" xmlns:cx1="http://schemas.microsoft.com/office/drawing/2015/9/8/chartex" xmlns:cx2="http://schemas.microsoft.com/office/drawing/2015/10/21/chartex" xmlns:cx3="http://schemas.microsoft.com/office/drawing/2016/5/9/chartex" xmlns:cx4="http://schemas.microsoft.com/office/drawing/2016/5/10/chartex" xmlns:cx5="http://schemas.microsoft.com/office/drawing/2016/5/11/chartex" xmlns:cx6="http://schemas.microsoft.com/office/drawing/2016/5/12/chartex" xmlns:cx7="http://schemas.microsoft.com/office/drawing/2016/5/13/chartex" xmlns:cx8="http://schemas.microsoft.com/office/drawing/2016/5/14/chartex" xmlns:mc="http://schemas.openxmlformats.org/markup-compatibility/2006" xmlns:aink="http://schemas.microsoft.com/office/drawing/2016/ink" xmlns:am3d="http://schemas.microsoft.com/office/drawing/2017/model3d" xmlns:o="urn:schemas-microsoft-com:office:office" xmlns:r="http://schemas.openxmlformats.org/officeDocument/2006/relationships" xmlns:m="http://schemas.openxmlformats.org/officeDocument/2006/math" xmlns:v="urn:schemas-microsoft-com:vml" xmlns:wp14="http://schemas.microsoft.com/office/word/2010/wordprocessingDrawing" xmlns:wp="http://schemas.openxmlformats.org/drawingml/2006/wordprocessingDrawing" xmlns:w10="urn:schemas-microsoft-com:office:word" xmlns:w="http://schemas.openxmlformats.org/wordprocessingml/2006/main" xmlns:w14="http://schemas.microsoft.com/office/word/2010/wordml" xmlns:w15="http://schemas.microsoft.com/office/word/2012/wordml" xmlns:w16cid="http://schemas.microsoft.com/office/word/2016/wordml/cid" xmlns:w16se="http://schemas.microsoft.com/office/word/2015/wordml/symex" xmlns:wpg="http://schemas.microsoft.com/office/word/2010/wordprocessingGroup" xmlns:wpi="http://schemas.microsoft.com/office/word/2010/wordprocessingInk" xmlns:wne="http://schemas.microsoft.com/office/word/2006/wordml" xmlns:wps="http://schemas.microsoft.com/office/word/2010/wordprocessingShape" mc:Ignorable="w14 w15 w16se w16cid wp14">
-  <w:footnote w:type="separator" w:id="-1">
-    <w:p>
-      <w:pPr>
-        <w:spacing w:after="0" w:line="240" w:lineRule="auto"/>
-      </w:pPr>
-      <w:r>
-        <w:separator/>
-      </w:r>
-    </w:p>
-  </w:footnote>
-  <w:footnote w:type="continuationSeparator" w:id="0">
-    <w:p>
-      <w:pPr>
-        <w:spacing w:after="0" w:line="240" w:lineRule="auto"/>
-      </w:pPr>
-      <w:r>
-        <w:continuationSeparator/>
-      </w:r>
-    </w:p>
-  </w:footnote>
-</w:footnotes>
-</file>
-
-<file path=word/header1.xml><?xml version="1.0" encoding="utf-8"?>
-<w:hdr xmlns:wpc="http://schemas.microsoft.com/office/word/2010/wordprocessingCanvas" xmlns:cx="http://schemas.microsoft.com/office/drawing/2014/chartex" xmlns:cx1="http://schemas.microsoft.com/office/drawing/2015/9/8/chartex" xmlns:cx2="http://schemas.microsoft.com/office/drawing/2015/10/21/chartex" xmlns:cx3="http://schemas.microsoft.com/office/drawing/2016/5/9/chartex" xmlns:cx4="http://schemas.microsoft.com/office/drawing/2016/5/10/chartex" xmlns:cx5="http://schemas.microsoft.com/office/drawing/2016/5/11/chartex" xmlns:cx6="http://schemas.microsoft.com/office/drawing/2016/5/12/chartex" xmlns:cx7="http://schemas.microsoft.com/office/drawing/2016/5/13/chartex" xmlns:cx8="http://schemas.microsoft.com/office/drawing/2016/5/14/chartex" xmlns:mc="http://schemas.openxmlformats.org/markup-compatibility/2006" xmlns:aink="http://schemas.microsoft.com/office/drawing/2016/ink" xmlns:am3d="http://schemas.microsoft.com/office/drawing/2017/model3d" xmlns:o="urn:schemas-microsoft-com:office:office" xmlns:r="http://schemas.openxmlformats.org/officeDocument/2006/relationships" xmlns:m="http://schemas.openxmlformats.org/officeDocument/2006/math" xmlns:v="urn:schemas-microsoft-com:vml" xmlns:wp14="http://schemas.microsoft.com/office/word/2010/wordprocessingDrawing" xmlns:wp="http://schemas.openxmlformats.org/drawingml/2006/wordprocessingDrawing" xmlns:w10="urn:schemas-microsoft-com:office:word" xmlns:w="http://schemas.openxmlformats.org/wordprocessingml/2006/main" xmlns:w14="http://schemas.microsoft.com/office/word/2010/wordml" xmlns:w15="http://schemas.microsoft.com/office/word/2012/wordml" xmlns:w16cid="http://schemas.microsoft.com/office/word/2016/wordml/cid" xmlns:w16se="http://schemas.microsoft.com/office/word/2015/wordml/symex" xmlns:wpg="http://schemas.microsoft.com/office/word/2010/wordprocessingGroup" xmlns:wpi="http://schemas.microsoft.com/office/word/2010/wordprocessingInk" xmlns:wne="http://schemas.microsoft.com/office/word/2006/wordml" xmlns:wps="http://schemas.microsoft.com/office/word/2010/wordprocessingShape" mc:Ignorable="w14 w15 w16se w16cid wp14">
-  <w:p>
-    <w:pPr>
-      <w:pStyle w:val="Encabezado"/>
-      <w:tabs>
-        <w:tab w:val="clear" w:pos="4419"/>
-        <w:tab w:val="clear" w:pos="8838"/>
-        <w:tab w:val="left" w:pos="5355"/>
-      </w:tabs>
-    </w:pPr>
-    <w:r>
-      <w:rPr>
-        <w:noProof/>
-        <w:lang w:val="es-ES" w:eastAsia="es-ES"/>
-      </w:rPr>
-      <mc:AlternateContent>
-        <mc:Choice Requires="wps">
-          <w:drawing>
-            <wp:anchor distT="45720" distB="45720" distL="114300" distR="114300" simplePos="0" relativeHeight="251661312" behindDoc="0" locked="0" layoutInCell="1" allowOverlap="1" wp14:anchorId="6C05124A" wp14:editId="3E560AF4">
-              <wp:simplePos x="0" y="0"/>
-              <wp:positionH relativeFrom="page">
-                <wp:align>center</wp:align>
-              </wp:positionH>
-              <wp:positionV relativeFrom="paragraph">
-                <wp:posOffset>64135</wp:posOffset>
-              </wp:positionV>
-              <wp:extent cx="2613660" cy="1404620"/>
-              <wp:effectExtent l="0" t="0" r="0" b="0"/>
-              <wp:wrapSquare wrapText="bothSides"/>
-              <wp:docPr id="217" name="Cuadro de texto 2"/>
-              <wp:cNvGraphicFramePr>
-                <a:graphicFrameLocks xmlns:a="http://schemas.openxmlformats.org/drawingml/2006/main"/>
-              </wp:cNvGraphicFramePr>
-              <a:graphic xmlns:a="http://schemas.openxmlformats.org/drawingml/2006/main">
-                <a:graphicData uri="http://schemas.microsoft.com/office/word/2010/wordprocessingShape">
-                  <wps:wsp>
-                    <wps:cNvSpPr txBox="1">
-                      <a:spLocks noChangeArrowheads="1"/>
-                    </wps:cNvSpPr>
-                    <wps:spPr bwMode="auto">
-                      <a:xfrm>
-                        <a:off x="0" y="0"/>
-                        <a:ext cx="2613660" cy="1404620"/>
-                      </a:xfrm>
-                      <a:prstGeom prst="rect">
-                        <a:avLst/>
-                      </a:prstGeom>
-                      <a:noFill/>
-                      <a:ln w="9525">
-                        <a:noFill/>
-                        <a:miter lim="800000"/>
-                        <a:headEnd/>
-                        <a:tailEnd/>
-                      </a:ln>
-                    </wps:spPr>
-                    <wps:txbx>
-                      <w:txbxContent>
-                        <w:p>
-                          <w:pPr>
-                            <w:jc w:val="center"/>
-                            <w:rPr>
-                              <w:rFonts w:ascii="Verdana" w:hAnsi="Verdana"/>
-                              <w:color w:val="2E74B5" w:themeColor="accent1" w:themeShade="BF"/>
-                              <w:szCs w:val="24"/>
-                            </w:rPr>
-                          </w:pPr>
-                          <w:r>
-                            <w:rPr>
-                              <w:rFonts w:ascii="Verdana" w:hAnsi="Verdana"/>
-                              <w:color w:val="2E74B5" w:themeColor="accent1" w:themeShade="BF"/>
-                              <w:szCs w:val="24"/>
-                            </w:rPr>
-                            <w:t>ADMINISTRANDO TU FUTURO</w:t>
-                          </w:r>
-                        </w:p>
-                      </w:txbxContent>
-                    </wps:txbx>
-                    <wps:bodyPr rot="0" vert="horz" wrap="square" lIns="91440" tIns="45720" rIns="91440" bIns="45720" anchor="t" anchorCtr="0">
-                      <a:spAutoFit/>
-                    </wps:bodyPr>
-                  </wps:wsp>
-                </a:graphicData>
-              </a:graphic>
-              <wp14:sizeRelH relativeFrom="margin">
-                <wp14:pctWidth>0</wp14:pctWidth>
-              </wp14:sizeRelH>
-              <wp14:sizeRelV relativeFrom="margin">
-                <wp14:pctHeight>20000</wp14:pctHeight>
-              </wp14:sizeRelV>
-            </wp:anchor>
-          </w:drawing>
-        </mc:Choice>
-        <mc:Fallback>
-          <w:pict>
-            <v:shapetype w14:anchorId="6C05124A" id="_x0000_t202" coordsize="21600,21600" o:spt="202" path="m,l,21600r21600,l21600,xe">
-              <v:stroke joinstyle="miter"/>
-              <v:path gradientshapeok="t" o:connecttype="rect"/>
-            </v:shapetype>
-            <v:shape id="Cuadro de texto 2" o:spid="_x0000_s1026" type="#_x0000_t202" style="position:absolute;margin-left:0;margin-top:5.05pt;width:205.8pt;height:110.6pt;z-index:251661312;visibility:visible;mso-wrap-style:square;mso-width-percent:0;mso-height-percent:200;mso-wrap-distance-left:9pt;mso-wrap-distance-top:3.6pt;mso-wrap-distance-right:9pt;mso-wrap-distance-bottom:3.6pt;mso-position-horizontal:center;mso-position-horizontal-relative:page;mso-position-vertical:absolute;mso-position-vertical-relative:text;mso-width-percent:0;mso-height-percent:200;mso-width-relative:margin;mso-height-relative:margin;v-text-anchor:top" o:gfxdata="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" filled="f" stroked="f">
-              <v:textbox style="mso-fit-shape-to-text:t">
-                <w:txbxContent>
-                  <w:p>
-                    <w:pPr>
-                      <w:jc w:val="center"/>
-                      <w:rPr>
-                        <w:rFonts w:ascii="Verdana" w:hAnsi="Verdana"/>
-                        <w:color w:val="2E74B5" w:themeColor="accent1" w:themeShade="BF"/>
-                        <w:szCs w:val="24"/>
-                      </w:rPr>
-                    </w:pPr>
-                    <w:r>
-                      <w:rPr>
-                        <w:rFonts w:ascii="Verdana" w:hAnsi="Verdana"/>
-                        <w:color w:val="2E74B5" w:themeColor="accent1" w:themeShade="BF"/>
-                        <w:szCs w:val="24"/>
-                      </w:rPr>
-                      <w:t>ADMINISTRANDO TU FUTURO</w:t>
-                    </w:r>
-                  </w:p>
-                </w:txbxContent>
-              </v:textbox>
-              <w10:wrap type="square" anchorx="page"/>
-            </v:shape>
-          </w:pict>
-        </mc:Fallback>
-      </mc:AlternateContent>
-    </w:r>
-    <w:r>
-      <w:rPr>
-        <w:noProof/>
-        <w:lang w:val="es-ES" w:eastAsia="es-ES"/>
-      </w:rPr>
-      <w:drawing>
-        <wp:anchor distT="0" distB="0" distL="114300" distR="114300" simplePos="0" relativeHeight="251659264" behindDoc="1" locked="0" layoutInCell="1" allowOverlap="1" wp14:anchorId="0BBBA3A7" wp14:editId="37866D3A">
-          <wp:simplePos x="0" y="0"/>
-          <wp:positionH relativeFrom="page">
-            <wp:align>right</wp:align>
-          </wp:positionH>
-          <wp:positionV relativeFrom="paragraph">
-            <wp:posOffset>-448310</wp:posOffset>
-          </wp:positionV>
-          <wp:extent cx="7772400" cy="1033145"/>
-          <wp:effectExtent l="0" t="0" r="0" b="0"/>
-          <wp:wrapNone/>
-          <wp:docPr id="4" name="Imagen 4"/>
-          <wp:cNvGraphicFramePr>
-            <a:graphicFrameLocks xmlns:a="http://schemas.openxmlformats.org/drawingml/2006/main" noChangeAspect="1"/>
-          </wp:cNvGraphicFramePr>
-          <a:graphic xmlns:a="http://schemas.openxmlformats.org/drawingml/2006/main">
-            <a:graphicData uri="http://schemas.openxmlformats.org/drawingml/2006/picture">
-              <pic:pic xmlns:pic="http://schemas.openxmlformats.org/drawingml/2006/picture">
-                <pic:nvPicPr>
-                  <pic:cNvPr id="0" name="Picture 1"/>
-                  <pic:cNvPicPr>
-                    <a:picLocks noChangeAspect="1" noChangeArrowheads="1"/>
-                  </pic:cNvPicPr>
-                </pic:nvPicPr>
-                <pic:blipFill>
-                  <a:blip r:embed="rId1">
-                    <a:extLst>
-                      <a:ext uri="{28A0092B-C50C-407E-A947-70E740481C1C}">
-                        <a14:useLocalDpi xmlns:a14="http://schemas.microsoft.com/office/drawing/2010/main" val="0"/>
-                      </a:ext>
-                    </a:extLst>
-                  </a:blip>
-                  <a:srcRect/>
-                  <a:stretch>
-                    <a:fillRect/>
-                  </a:stretch>
-                </pic:blipFill>
-                <pic:spPr bwMode="auto">
-                  <a:xfrm>
-                    <a:off x="0" y="0"/>
-                    <a:ext cx="7772400" cy="1033145"/>
+                    <a:ext cx="1832039" cy="842738"/>
                   </a:xfrm>
                   <a:prstGeom prst="rect">
                     <a:avLst/>
@@ -7478,18 +7038,133 @@
         <w:noProof/>
         <w:lang w:eastAsia="es-MX"/>
       </w:rPr>
+      <mc:AlternateContent>
+        <mc:Choice Requires="wps">
+          <w:drawing>
+            <wp:anchor distT="0" distB="0" distL="114300" distR="114300" simplePos="0" relativeHeight="251657216" behindDoc="0" locked="0" layoutInCell="1" allowOverlap="1" wp14:anchorId="1BBD9C56" wp14:editId="54234AF6">
+              <wp:simplePos x="0" y="0"/>
+              <wp:positionH relativeFrom="column">
+                <wp:posOffset>1757680</wp:posOffset>
+              </wp:positionH>
+              <wp:positionV relativeFrom="paragraph">
+                <wp:posOffset>445770</wp:posOffset>
+              </wp:positionV>
+              <wp:extent cx="2505075" cy="266700"/>
+              <wp:effectExtent l="0" t="0" r="28575" b="19050"/>
+              <wp:wrapNone/>
+              <wp:docPr id="3" name="Rectángulo 3"/>
+              <wp:cNvGraphicFramePr/>
+              <a:graphic xmlns:a="http://schemas.openxmlformats.org/drawingml/2006/main">
+                <a:graphicData uri="http://schemas.microsoft.com/office/word/2010/wordprocessingShape">
+                  <wps:wsp>
+                    <wps:cNvSpPr/>
+                    <wps:spPr>
+                      <a:xfrm>
+                        <a:off x="0" y="0"/>
+                        <a:ext cx="2505075" cy="266700"/>
+                      </a:xfrm>
+                      <a:prstGeom prst="rect">
+                        <a:avLst/>
+                      </a:prstGeom>
+                      <a:ln>
+                        <a:solidFill>
+                          <a:srgbClr val="00B0F0"/>
+                        </a:solidFill>
+                      </a:ln>
+                    </wps:spPr>
+                    <wps:style>
+                      <a:lnRef idx="2">
+                        <a:schemeClr val="dk1"/>
+                      </a:lnRef>
+                      <a:fillRef idx="1">
+                        <a:schemeClr val="lt1"/>
+                      </a:fillRef>
+                      <a:effectRef idx="0">
+                        <a:schemeClr val="dk1"/>
+                      </a:effectRef>
+                      <a:fontRef idx="minor">
+                        <a:schemeClr val="dk1"/>
+                      </a:fontRef>
+                    </wps:style>
+                    <wps:txbx>
+                      <w:txbxContent>
+                        <w:p>
+                          <w:pPr>
+                            <w:pStyle w:val="Encabezado"/>
+                            <w:jc w:val="center"/>
+                          </w:pPr>
+                          <w:r>
+                            <w:rPr>
+                              <w:noProof/>
+                              <w:lang w:eastAsia="es-MX"/>
+                            </w:rPr>
+                            <w:t>ADMINISTRANDO TU FUTURO</w:t>
+                          </w:r>
+                        </w:p>
+                        <w:p>
+                          <w:pPr>
+                            <w:jc w:val="center"/>
+                          </w:pPr>
+                        </w:p>
+                      </w:txbxContent>
+                    </wps:txbx>
+                    <wps:bodyPr rot="0" spcFirstLastPara="0" vertOverflow="overflow" horzOverflow="overflow" vert="horz" wrap="square" lIns="91440" tIns="45720" rIns="91440" bIns="45720" numCol="1" spcCol="0" rtlCol="0" fromWordArt="0" anchor="ctr" anchorCtr="0" forceAA="0" compatLnSpc="1">
+                      <a:prstTxWarp prst="textNoShape">
+                        <a:avLst/>
+                      </a:prstTxWarp>
+                      <a:noAutofit/>
+                    </wps:bodyPr>
+                  </wps:wsp>
+                </a:graphicData>
+              </a:graphic>
+              <wp14:sizeRelH relativeFrom="margin">
+                <wp14:pctWidth>0</wp14:pctWidth>
+              </wp14:sizeRelH>
+              <wp14:sizeRelV relativeFrom="margin">
+                <wp14:pctHeight>0</wp14:pctHeight>
+              </wp14:sizeRelV>
+            </wp:anchor>
+          </w:drawing>
+        </mc:Choice>
+        <mc:Fallback>
+          <w:pict>
+            <v:rect w14:anchorId="1BBD9C56" id="Rectángulo 3" o:spid="_x0000_s1026" style="position:absolute;margin-left:138.4pt;margin-top:35.1pt;width:197.25pt;height:21pt;z-index:251657216;visibility:visible;mso-wrap-style:square;mso-width-percent:0;mso-height-percent:0;mso-wrap-distance-left:9pt;mso-wrap-distance-top:0;mso-wrap-distance-right:9pt;mso-wrap-distance-bottom:0;mso-position-horizontal:absolute;mso-position-horizontal-relative:text;mso-position-vertical:absolute;mso-position-vertical-relative:text;mso-width-percent:0;mso-height-percent:0;mso-width-relative:margin;mso-height-relative:margin;v-text-anchor:middle" o:gfxdata="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" fillcolor="white [3201]" strokecolor="#00b0f0" strokeweight="1pt">
+              <v:textbox>
+                <w:txbxContent>
+                  <w:p>
+                    <w:pPr>
+                      <w:pStyle w:val="Encabezado"/>
+                      <w:jc w:val="center"/>
+                    </w:pPr>
+                    <w:r>
+                      <w:rPr>
+                        <w:noProof/>
+                        <w:lang w:eastAsia="es-MX"/>
+                      </w:rPr>
+                      <w:t>ADMINISTRANDO TU FUTURO</w:t>
+                    </w:r>
+                  </w:p>
+                  <w:p>
+                    <w:pPr>
+                      <w:jc w:val="center"/>
+                    </w:pPr>
+                  </w:p>
+                </w:txbxContent>
+              </v:textbox>
+            </v:rect>
+          </w:pict>
+        </mc:Fallback>
+      </mc:AlternateContent>
+    </w:r>
+    <w:r>
+      <w:rPr>
+        <w:noProof/>
+        <w:lang w:eastAsia="es-MX"/>
+      </w:rPr>
       <w:drawing>
-        <wp:anchor distT="0" distB="0" distL="114300" distR="114300" simplePos="0" relativeHeight="251662336" behindDoc="0" locked="0" layoutInCell="1" allowOverlap="1" wp14:anchorId="0FEA94CF" wp14:editId="61B0B8FD">
-          <wp:simplePos x="0" y="0"/>
-          <wp:positionH relativeFrom="margin">
-            <wp:align>left</wp:align>
-          </wp:positionH>
-          <wp:positionV relativeFrom="paragraph">
-            <wp:posOffset>-278765</wp:posOffset>
-          </wp:positionV>
-          <wp:extent cx="1484630" cy="848995"/>
-          <wp:effectExtent l="0" t="0" r="1270" b="0"/>
-          <wp:wrapTopAndBottom/>
+        <wp:inline distT="0" distB="0" distL="0" distR="0" wp14:anchorId="68FF904A" wp14:editId="2F4F4751">
+          <wp:extent cx="1485900" cy="849385"/>
+          <wp:effectExtent l="0" t="0" r="0" b="0"/>
           <wp:docPr id="1" name="Imagen 1" descr="C:\Users\Franck Velasco\Downloads\logo\logo1.png"/>
           <wp:cNvGraphicFramePr>
             <a:graphicFrameLocks xmlns:a="http://schemas.openxmlformats.org/drawingml/2006/main" noChangeAspect="1"/>
@@ -7517,7 +7192,7 @@
                 <pic:spPr bwMode="auto">
                   <a:xfrm>
                     <a:off x="0" y="0"/>
-                    <a:ext cx="1484630" cy="848995"/>
+                    <a:ext cx="1515189" cy="866128"/>
                   </a:xfrm>
                   <a:prstGeom prst="rect">
                     <a:avLst/>
@@ -7535,12 +7210,14 @@
               </pic:pic>
             </a:graphicData>
           </a:graphic>
-          <wp14:sizeRelV relativeFrom="margin">
-            <wp14:pctHeight>0</wp14:pctHeight>
-          </wp14:sizeRelV>
-        </wp:anchor>
+        </wp:inline>
       </w:drawing>
     </w:r>
+  </w:p>
+  <w:p>
+    <w:pPr>
+      <w:pStyle w:val="Encabezado"/>
+    </w:pPr>
   </w:p>
 </w:hdr>
 </file>
@@ -11944,7 +11621,7 @@
 </file>
 
 <file path=customXml/itemProps1.xml><?xml version="1.0" encoding="utf-8"?>
-<ds:datastoreItem xmlns:ds="http://schemas.openxmlformats.org/officeDocument/2006/customXml" ds:itemID="{FD15C154-346F-4DE5-9135-6D7E46CACF0D}">
+<ds:datastoreItem xmlns:ds="http://schemas.openxmlformats.org/officeDocument/2006/customXml" ds:itemID="{BBA035C6-97B4-480E-BA7F-CA37D112A5C1}">
   <ds:schemaRefs>
     <ds:schemaRef ds:uri="http://schemas.openxmlformats.org/officeDocument/2006/bibliography"/>
   </ds:schemaRefs>

</xml_diff>